<commit_message>
final version of pitch
</commit_message>
<xml_diff>
--- a/final_project/The pitch of final project 2.docx
+++ b/final_project/The pitch of final project 2.docx
@@ -34,7 +34,7 @@
         <w:rPr>
           <w:rFonts w:ascii="Times New Roman" w:hAnsi="Times New Roman" w:cs="Times New Roman"/>
         </w:rPr>
-        <w:t xml:space="preserve">Summary. </w:t>
+        <w:t>Summary</w:t>
       </w:r>
     </w:p>
     <w:p>
@@ -49,10 +49,12 @@
           <w:rFonts w:ascii="Times New Roman" w:hAnsi="Times New Roman" w:cs="Times New Roman"/>
         </w:rPr>
       </w:pPr>
-      <w:r>
-        <w:rPr>
-          <w:rFonts w:ascii="Times New Roman" w:hAnsi="Times New Roman" w:cs="Times New Roman"/>
-          <w:color w:val="FF0000"/>
+      <w:bookmarkStart w:id="0" w:name="_GoBack"/>
+      <w:bookmarkEnd w:id="0"/>
+      <w:r>
+        <w:rPr>
+          <w:rFonts w:ascii="Times New Roman" w:hAnsi="Times New Roman" w:cs="Times New Roman"/>
+          <w:color w:val="ED7D31" w:themeColor="accent2"/>
         </w:rPr>
         <w:t xml:space="preserve">what will the user/player experience be? </w:t>
       </w:r>
@@ -337,13 +339,14 @@
       <w:r>
         <w:rPr>
           <w:rFonts w:ascii="Times New Roman" w:hAnsi="Times New Roman" w:cs="Times New Roman"/>
-          <w:color w:val="FF0000"/>
-        </w:rPr>
-        <w:t>What will it look like?</w:t>
-      </w:r>
-      <w:r>
-        <w:rPr>
-          <w:rFonts w:ascii="Times New Roman" w:hAnsi="Times New Roman" w:cs="Times New Roman"/>
+          <w:color w:val="ED7D31" w:themeColor="accent2"/>
+        </w:rPr>
+        <w:t xml:space="preserve">What will it look like? </w:t>
+      </w:r>
+      <w:r>
+        <w:rPr>
+          <w:rFonts w:ascii="Times New Roman" w:hAnsi="Times New Roman" w:cs="Times New Roman"/>
+          <w:color w:val="ED7D31" w:themeColor="accent2"/>
         </w:rPr>
         <w:t xml:space="preserve"> </w:t>
       </w:r>
@@ -351,7 +354,7 @@
         <w:rPr>
           <w:rFonts w:ascii="Times New Roman" w:hAnsi="Times New Roman" w:cs="Times New Roman"/>
         </w:rPr>
-        <w:t xml:space="preserve"> The play</w:t>
+        <w:t>The play</w:t>
       </w:r>
       <w:r>
         <w:rPr>
@@ -430,14 +433,14 @@
       <w:r>
         <w:rPr>
           <w:rFonts w:ascii="Times New Roman" w:hAnsi="Times New Roman" w:cs="Times New Roman"/>
-          <w:color w:val="FF0000"/>
+          <w:color w:val="ED7D31" w:themeColor="accent2"/>
         </w:rPr>
         <w:t>What will happen?</w:t>
       </w:r>
       <w:r>
         <w:rPr>
           <w:rFonts w:ascii="Times New Roman" w:hAnsi="Times New Roman" w:cs="Times New Roman"/>
-          <w:color w:val="FF0000"/>
+          <w:color w:val="ED7D31" w:themeColor="accent2"/>
         </w:rPr>
         <w:t xml:space="preserve"> </w:t>
       </w:r>
@@ -511,14 +514,14 @@
       <w:r>
         <w:rPr>
           <w:rFonts w:ascii="Times New Roman" w:hAnsi="Times New Roman" w:cs="Times New Roman"/>
-          <w:color w:val="FF0000"/>
+          <w:color w:val="ED7D31" w:themeColor="accent2"/>
         </w:rPr>
         <w:t>How do you interact with it?</w:t>
       </w:r>
       <w:r>
         <w:rPr>
           <w:rFonts w:ascii="Times New Roman" w:hAnsi="Times New Roman" w:cs="Times New Roman"/>
-          <w:color w:val="FF0000"/>
+          <w:color w:val="ED7D31" w:themeColor="accent2"/>
         </w:rPr>
         <w:t xml:space="preserve"> </w:t>
       </w:r>
@@ -697,13 +700,11 @@
         <w:spacing w:line="480" w:lineRule="auto"/>
         <w:rPr>
           <w:rFonts w:ascii="Times New Roman" w:hAnsi="Times New Roman" w:cs="Times New Roman"/>
-          <w:color w:val="FF0000"/>
-        </w:rPr>
-      </w:pPr>
-      <w:r>
-        <w:rPr>
-          <w:rFonts w:ascii="Times New Roman" w:hAnsi="Times New Roman" w:cs="Times New Roman"/>
-          <w:color w:val="FF0000"/>
+        </w:rPr>
+      </w:pPr>
+      <w:r>
+        <w:rPr>
+          <w:rFonts w:ascii="Times New Roman" w:hAnsi="Times New Roman" w:cs="Times New Roman"/>
         </w:rPr>
         <w:t xml:space="preserve">Include images of your design process, including sketches, mockups in Photoshop, screenshots of prototypes. </w:t>
       </w:r>
@@ -723,8 +724,8 @@
           <w:noProof/>
         </w:rPr>
         <w:drawing>
-          <wp:inline distT="0" distB="0" distL="0" distR="0" wp14:anchorId="68BB5CFF" wp14:editId="3CD20D2F">
-            <wp:extent cx="5092065" cy="2851774"/>
+          <wp:inline distT="0" distB="0" distL="0" distR="0" wp14:anchorId="68BB5CFF" wp14:editId="20D707DF">
+            <wp:extent cx="4051935" cy="2269257"/>
             <wp:effectExtent l="0" t="0" r="0" b="0"/>
             <wp:docPr id="1" name="Picture 1"/>
             <wp:cNvGraphicFramePr>
@@ -738,7 +739,7 @@
                     <pic:cNvPicPr/>
                   </pic:nvPicPr>
                   <pic:blipFill>
-                    <a:blip r:embed="rId5">
+                    <a:blip r:embed="rId7">
                       <a:extLst>
                         <a:ext uri="{28A0092B-C50C-407E-A947-70E740481C1C}">
                           <a14:useLocalDpi xmlns:a14="http://schemas.microsoft.com/office/drawing/2010/main" val="0"/>
@@ -752,7 +753,7 @@
                   <pic:spPr>
                     <a:xfrm>
                       <a:off x="0" y="0"/>
-                      <a:ext cx="5149827" cy="2884123"/>
+                      <a:ext cx="4122592" cy="2308828"/>
                     </a:xfrm>
                     <a:prstGeom prst="rect">
                       <a:avLst/>
@@ -769,8 +770,7 @@
       <w:pPr>
         <w:pStyle w:val="ListParagraph"/>
         <w:spacing w:line="480" w:lineRule="auto"/>
-        <w:ind w:left="1440"/>
-        <w:jc w:val="center"/>
+        <w:ind w:left="2160" w:firstLine="720"/>
         <w:rPr>
           <w:rFonts w:ascii="Times New Roman" w:hAnsi="Times New Roman" w:cs="Times New Roman"/>
         </w:rPr>
@@ -793,7 +793,6 @@
         <w:pStyle w:val="ListParagraph"/>
         <w:spacing w:line="480" w:lineRule="auto"/>
         <w:ind w:left="1440"/>
-        <w:jc w:val="center"/>
         <w:rPr>
           <w:rFonts w:ascii="Times New Roman" w:hAnsi="Times New Roman" w:cs="Times New Roman"/>
         </w:rPr>
@@ -819,7 +818,7 @@
                     <pic:cNvPicPr/>
                   </pic:nvPicPr>
                   <pic:blipFill>
-                    <a:blip r:embed="rId6">
+                    <a:blip r:embed="rId8">
                       <a:extLst>
                         <a:ext uri="{28A0092B-C50C-407E-A947-70E740481C1C}">
                           <a14:useLocalDpi xmlns:a14="http://schemas.microsoft.com/office/drawing/2010/main" val="0"/>
@@ -866,7 +865,7 @@
                     <pic:cNvPicPr/>
                   </pic:nvPicPr>
                   <pic:blipFill>
-                    <a:blip r:embed="rId7">
+                    <a:blip r:embed="rId9">
                       <a:extLst>
                         <a:ext uri="{28A0092B-C50C-407E-A947-70E740481C1C}">
                           <a14:useLocalDpi xmlns:a14="http://schemas.microsoft.com/office/drawing/2010/main" val="0"/>
@@ -906,7 +905,13 @@
         <w:rPr>
           <w:rFonts w:ascii="Times New Roman" w:hAnsi="Times New Roman" w:cs="Times New Roman"/>
         </w:rPr>
-        <w:t xml:space="preserve">                                              terrorist[pic2]      civilian [pic 3] </w:t>
+        <w:t xml:space="preserve">            </w:t>
+      </w:r>
+      <w:r>
+        <w:rPr>
+          <w:rFonts w:ascii="Times New Roman" w:hAnsi="Times New Roman" w:cs="Times New Roman"/>
+        </w:rPr>
+        <w:t xml:space="preserve">terrorist[pic2]      civilian [pic 3] </w:t>
       </w:r>
     </w:p>
     <w:p>
@@ -948,6 +953,85 @@
     </w:p>
     <w:p>
       <w:pPr>
+        <w:pStyle w:val="ListParagraph"/>
+        <w:spacing w:line="480" w:lineRule="auto"/>
+        <w:rPr>
+          <w:rFonts w:ascii="Times New Roman" w:hAnsi="Times New Roman" w:cs="Times New Roman"/>
+        </w:rPr>
+      </w:pPr>
+      <w:r>
+        <w:rPr>
+          <w:rFonts w:ascii="Times New Roman" w:hAnsi="Times New Roman" w:cs="Times New Roman"/>
+        </w:rPr>
+        <w:t xml:space="preserve">A first person shooting game “xiao xiao series” made by a Chinese guy 20+ years ago is my favorite. This movie-like game is quite playable. </w:t>
+      </w:r>
+      <w:r>
+        <w:rPr>
+          <w:rFonts w:ascii="Times New Roman" w:hAnsi="Times New Roman" w:cs="Times New Roman"/>
+        </w:rPr>
+        <w:t>The s</w:t>
+      </w:r>
+      <w:r>
+        <w:rPr>
+          <w:rFonts w:ascii="Times New Roman" w:hAnsi="Times New Roman" w:cs="Times New Roman"/>
+        </w:rPr>
+        <w:t>implif</w:t>
+      </w:r>
+      <w:r>
+        <w:rPr>
+          <w:rFonts w:ascii="Times New Roman" w:hAnsi="Times New Roman" w:cs="Times New Roman"/>
+        </w:rPr>
+        <w:t>ied scene and</w:t>
+      </w:r>
+      <w:r>
+        <w:rPr>
+          <w:rFonts w:ascii="Times New Roman" w:hAnsi="Times New Roman" w:cs="Times New Roman"/>
+        </w:rPr>
+        <w:t xml:space="preserve"> </w:t>
+      </w:r>
+      <w:r>
+        <w:rPr>
+          <w:rFonts w:ascii="Times New Roman" w:hAnsi="Times New Roman" w:cs="Times New Roman"/>
+        </w:rPr>
+        <w:t>very narrative</w:t>
+      </w:r>
+      <w:r>
+        <w:rPr>
+          <w:rFonts w:ascii="Times New Roman" w:hAnsi="Times New Roman" w:cs="Times New Roman"/>
+        </w:rPr>
+        <w:t xml:space="preserve"> angle of view make the player easy to get into the storyline.</w:t>
+      </w:r>
+      <w:r>
+        <w:rPr>
+          <w:rFonts w:ascii="Times New Roman" w:hAnsi="Times New Roman" w:cs="Times New Roman"/>
+        </w:rPr>
+        <w:t xml:space="preserve">     </w:t>
+      </w:r>
+    </w:p>
+    <w:p>
+      <w:pPr>
+        <w:pStyle w:val="ListParagraph"/>
+        <w:spacing w:line="480" w:lineRule="auto"/>
+        <w:rPr>
+          <w:rFonts w:ascii="Times New Roman" w:hAnsi="Times New Roman" w:cs="Times New Roman"/>
+        </w:rPr>
+      </w:pPr>
+      <w:r>
+        <w:rPr>
+          <w:rFonts w:ascii="Times New Roman" w:hAnsi="Times New Roman" w:cs="Times New Roman"/>
+        </w:rPr>
+        <w:t xml:space="preserve">The reference link is </w:t>
+      </w:r>
+      <w:r>
+        <w:rPr>
+          <w:rFonts w:ascii="Times New Roman" w:hAnsi="Times New Roman" w:cs="Times New Roman"/>
+          <w:color w:val="4472C4" w:themeColor="accent1"/>
+        </w:rPr>
+        <w:t>http://www.stickpage.com/xiao4play.shtml</w:t>
+      </w:r>
+    </w:p>
+    <w:p>
+      <w:pPr>
         <w:spacing w:line="480" w:lineRule="auto"/>
         <w:ind w:firstLine="720"/>
         <w:rPr>
@@ -957,45 +1041,119 @@
       <w:r>
         <w:rPr>
           <w:rFonts w:ascii="Times New Roman" w:hAnsi="Times New Roman" w:cs="Times New Roman"/>
-        </w:rPr>
-        <w:t>http://</w:t>
-      </w:r>
-      <w:r>
-        <w:rPr>
-          <w:rFonts w:ascii="Times New Roman" w:hAnsi="Times New Roman" w:cs="Times New Roman"/>
-        </w:rPr>
-        <w:t>Action.goodgame.co.in</w:t>
+          <w:noProof/>
+        </w:rPr>
+        <w:drawing>
+          <wp:inline distT="0" distB="0" distL="0" distR="0" wp14:anchorId="09F8F831" wp14:editId="3C67B66E">
+            <wp:extent cx="3227342" cy="2371890"/>
+            <wp:effectExtent l="0" t="0" r="0" b="0"/>
+            <wp:docPr id="2" name="Picture 2" descr="../../../../Desktop/Screen%20Shot%202017-11-07%20at%204.59.46%2"/>
+            <wp:cNvGraphicFramePr>
+              <a:graphicFrameLocks xmlns:a="http://schemas.openxmlformats.org/drawingml/2006/main" noChangeAspect="1"/>
+            </wp:cNvGraphicFramePr>
+            <a:graphic xmlns:a="http://schemas.openxmlformats.org/drawingml/2006/main">
+              <a:graphicData uri="http://schemas.openxmlformats.org/drawingml/2006/picture">
+                <pic:pic xmlns:pic="http://schemas.openxmlformats.org/drawingml/2006/picture">
+                  <pic:nvPicPr>
+                    <pic:cNvPr id="0" name="Picture 1" descr="../../../../Desktop/Screen%20Shot%202017-11-07%20at%204.59.46%2"/>
+                    <pic:cNvPicPr>
+                      <a:picLocks noChangeAspect="1" noChangeArrowheads="1"/>
+                    </pic:cNvPicPr>
+                  </pic:nvPicPr>
+                  <pic:blipFill>
+                    <a:blip r:embed="rId10">
+                      <a:extLst>
+                        <a:ext uri="{28A0092B-C50C-407E-A947-70E740481C1C}">
+                          <a14:useLocalDpi xmlns:a14="http://schemas.microsoft.com/office/drawing/2010/main" val="0"/>
+                        </a:ext>
+                      </a:extLst>
+                    </a:blip>
+                    <a:srcRect/>
+                    <a:stretch>
+                      <a:fillRect/>
+                    </a:stretch>
+                  </pic:blipFill>
+                  <pic:spPr bwMode="auto">
+                    <a:xfrm>
+                      <a:off x="0" y="0"/>
+                      <a:ext cx="3282316" cy="2412292"/>
+                    </a:xfrm>
+                    <a:prstGeom prst="rect">
+                      <a:avLst/>
+                    </a:prstGeom>
+                    <a:noFill/>
+                    <a:ln>
+                      <a:noFill/>
+                    </a:ln>
+                  </pic:spPr>
+                </pic:pic>
+              </a:graphicData>
+            </a:graphic>
+          </wp:inline>
+        </w:drawing>
       </w:r>
     </w:p>
     <w:p>
       <w:pPr>
+        <w:pStyle w:val="ListParagraph"/>
         <w:spacing w:line="480" w:lineRule="auto"/>
-        <w:ind w:firstLine="720"/>
-        <w:rPr>
-          <w:rFonts w:ascii="Times New Roman" w:hAnsi="Times New Roman" w:cs="Times New Roman"/>
-        </w:rPr>
-      </w:pPr>
-      <w:r>
-        <w:rPr>
-          <w:rFonts w:ascii="Times New Roman" w:hAnsi="Times New Roman" w:cs="Times New Roman"/>
-          <w:color w:val="FF0000"/>
-        </w:rPr>
-        <w:t>If your project is based on some other media you've seen, include some images and text about that inspiration and how your project relates to it, especially in terms of the interactive nature of your project rather than just visual or audio inspiration</w:t>
-      </w:r>
-      <w:r>
-        <w:rPr>
-          <w:rFonts w:ascii="Times New Roman" w:hAnsi="Times New Roman" w:cs="Times New Roman"/>
-        </w:rPr>
-        <w:t>.</w:t>
-      </w:r>
-    </w:p>
-    <w:p>
-      <w:pPr>
-        <w:spacing w:line="480" w:lineRule="auto"/>
-        <w:rPr>
-          <w:rFonts w:ascii="Times New Roman" w:hAnsi="Times New Roman" w:cs="Times New Roman"/>
-        </w:rPr>
-      </w:pPr>
+        <w:rPr>
+          <w:rFonts w:ascii="Times New Roman" w:hAnsi="Times New Roman" w:cs="Times New Roman"/>
+        </w:rPr>
+      </w:pPr>
+      <w:r>
+        <w:rPr>
+          <w:noProof/>
+        </w:rPr>
+        <w:drawing>
+          <wp:inline distT="0" distB="0" distL="0" distR="0" wp14:anchorId="38FA3A62" wp14:editId="040A604D">
+            <wp:extent cx="3170965" cy="2365012"/>
+            <wp:effectExtent l="0" t="0" r="4445" b="0"/>
+            <wp:docPr id="5" name="Picture 5" descr="../../../../Desktop/Screen%20Shot%202017-11-07%20at%205.00.03%2"/>
+            <wp:cNvGraphicFramePr>
+              <a:graphicFrameLocks xmlns:a="http://schemas.openxmlformats.org/drawingml/2006/main" noChangeAspect="1"/>
+            </wp:cNvGraphicFramePr>
+            <a:graphic xmlns:a="http://schemas.openxmlformats.org/drawingml/2006/main">
+              <a:graphicData uri="http://schemas.openxmlformats.org/drawingml/2006/picture">
+                <pic:pic xmlns:pic="http://schemas.openxmlformats.org/drawingml/2006/picture">
+                  <pic:nvPicPr>
+                    <pic:cNvPr id="0" name="Picture 2" descr="../../../../Desktop/Screen%20Shot%202017-11-07%20at%205.00.03%2"/>
+                    <pic:cNvPicPr>
+                      <a:picLocks noChangeAspect="1" noChangeArrowheads="1"/>
+                    </pic:cNvPicPr>
+                  </pic:nvPicPr>
+                  <pic:blipFill>
+                    <a:blip r:embed="rId11">
+                      <a:extLst>
+                        <a:ext uri="{28A0092B-C50C-407E-A947-70E740481C1C}">
+                          <a14:useLocalDpi xmlns:a14="http://schemas.microsoft.com/office/drawing/2010/main" val="0"/>
+                        </a:ext>
+                      </a:extLst>
+                    </a:blip>
+                    <a:srcRect/>
+                    <a:stretch>
+                      <a:fillRect/>
+                    </a:stretch>
+                  </pic:blipFill>
+                  <pic:spPr bwMode="auto">
+                    <a:xfrm>
+                      <a:off x="0" y="0"/>
+                      <a:ext cx="3202404" cy="2388460"/>
+                    </a:xfrm>
+                    <a:prstGeom prst="rect">
+                      <a:avLst/>
+                    </a:prstGeom>
+                    <a:noFill/>
+                    <a:ln>
+                      <a:noFill/>
+                    </a:ln>
+                  </pic:spPr>
+                </pic:pic>
+              </a:graphicData>
+            </a:graphic>
+          </wp:inline>
+        </w:drawing>
+      </w:r>
     </w:p>
     <w:p>
       <w:pPr>
@@ -1025,22 +1183,1249 @@
           <w:color w:val="FF0000"/>
         </w:rPr>
       </w:pPr>
-      <w:r>
+    </w:p>
+    <w:tbl>
+      <w:tblPr>
+        <w:tblStyle w:val="GridTable1Light-Accent4"/>
+        <w:tblW w:w="0" w:type="auto"/>
+        <w:tblLook w:val="04A0" w:firstRow="1" w:lastRow="0" w:firstColumn="1" w:lastColumn="0" w:noHBand="0" w:noVBand="1"/>
+      </w:tblPr>
+      <w:tblGrid>
+        <w:gridCol w:w="521"/>
+        <w:gridCol w:w="1955"/>
+        <w:gridCol w:w="2919"/>
+        <w:gridCol w:w="1980"/>
+        <w:gridCol w:w="1200"/>
+      </w:tblGrid>
+      <w:tr>
+        <w:trPr>
+          <w:cnfStyle w:val="100000000000" w:firstRow="1" w:lastRow="0" w:firstColumn="0" w:lastColumn="0" w:oddVBand="0" w:evenVBand="0" w:oddHBand="0" w:evenHBand="0" w:firstRowFirstColumn="0" w:firstRowLastColumn="0" w:lastRowFirstColumn="0" w:lastRowLastColumn="0"/>
+          <w:trHeight w:val="508"/>
+        </w:trPr>
+        <w:tc>
+          <w:tcPr>
+            <w:cnfStyle w:val="001000000000" w:firstRow="0" w:lastRow="0" w:firstColumn="1" w:lastColumn="0" w:oddVBand="0" w:evenVBand="0" w:oddHBand="0" w:evenHBand="0" w:firstRowFirstColumn="0" w:firstRowLastColumn="0" w:lastRowFirstColumn="0" w:lastRowLastColumn="0"/>
+            <w:tcW w:w="521" w:type="dxa"/>
+          </w:tcPr>
+          <w:p>
+            <w:pPr>
+              <w:spacing w:line="480" w:lineRule="auto"/>
+              <w:rPr>
+                <w:rFonts w:ascii="Times New Roman" w:hAnsi="Times New Roman" w:cs="Times New Roman"/>
+                <w:color w:val="FF0000"/>
+              </w:rPr>
+            </w:pPr>
+          </w:p>
+        </w:tc>
+        <w:tc>
+          <w:tcPr>
+            <w:tcW w:w="1955" w:type="dxa"/>
+          </w:tcPr>
+          <w:p>
+            <w:pPr>
+              <w:spacing w:line="480" w:lineRule="auto"/>
+              <w:cnfStyle w:val="100000000000" w:firstRow="1" w:lastRow="0" w:firstColumn="0" w:lastColumn="0" w:oddVBand="0" w:evenVBand="0" w:oddHBand="0" w:evenHBand="0" w:firstRowFirstColumn="0" w:firstRowLastColumn="0" w:lastRowFirstColumn="0" w:lastRowLastColumn="0"/>
+              <w:rPr>
+                <w:rFonts w:ascii="Times New Roman" w:hAnsi="Times New Roman" w:cs="Times New Roman"/>
+              </w:rPr>
+            </w:pPr>
+            <w:r>
+              <w:rPr>
+                <w:rFonts w:ascii="Times New Roman" w:hAnsi="Times New Roman" w:cs="Times New Roman"/>
+              </w:rPr>
+              <w:t>Class name</w:t>
+            </w:r>
+          </w:p>
+        </w:tc>
+        <w:tc>
+          <w:tcPr>
+            <w:tcW w:w="2919" w:type="dxa"/>
+          </w:tcPr>
+          <w:p>
+            <w:pPr>
+              <w:spacing w:line="480" w:lineRule="auto"/>
+              <w:cnfStyle w:val="100000000000" w:firstRow="1" w:lastRow="0" w:firstColumn="0" w:lastColumn="0" w:oddVBand="0" w:evenVBand="0" w:oddHBand="0" w:evenHBand="0" w:firstRowFirstColumn="0" w:firstRowLastColumn="0" w:lastRowFirstColumn="0" w:lastRowLastColumn="0"/>
+              <w:rPr>
+                <w:rFonts w:ascii="Times New Roman" w:hAnsi="Times New Roman" w:cs="Times New Roman"/>
+              </w:rPr>
+            </w:pPr>
+            <w:r>
+              <w:rPr>
+                <w:rFonts w:ascii="Times New Roman" w:hAnsi="Times New Roman" w:cs="Times New Roman"/>
+              </w:rPr>
+              <w:t xml:space="preserve">Description </w:t>
+            </w:r>
+          </w:p>
+        </w:tc>
+        <w:tc>
+          <w:tcPr>
+            <w:tcW w:w="3180" w:type="dxa"/>
+            <w:gridSpan w:val="2"/>
+          </w:tcPr>
+          <w:p>
+            <w:pPr>
+              <w:spacing w:line="480" w:lineRule="auto"/>
+              <w:cnfStyle w:val="100000000000" w:firstRow="1" w:lastRow="0" w:firstColumn="0" w:lastColumn="0" w:oddVBand="0" w:evenVBand="0" w:oddHBand="0" w:evenHBand="0" w:firstRowFirstColumn="0" w:firstRowLastColumn="0" w:lastRowFirstColumn="0" w:lastRowLastColumn="0"/>
+              <w:rPr>
+                <w:rFonts w:ascii="Times New Roman" w:hAnsi="Times New Roman" w:cs="Times New Roman"/>
+                <w:color w:val="FF0000"/>
+              </w:rPr>
+            </w:pPr>
+            <w:r>
+              <w:rPr>
+                <w:rFonts w:ascii="Times New Roman" w:hAnsi="Times New Roman" w:cs="Times New Roman"/>
+              </w:rPr>
+              <w:t>Concepts/techniques</w:t>
+            </w:r>
+          </w:p>
+        </w:tc>
+      </w:tr>
+      <w:tr>
+        <w:trPr>
+          <w:trHeight w:val="1707"/>
+        </w:trPr>
+        <w:tc>
+          <w:tcPr>
+            <w:cnfStyle w:val="001000000000" w:firstRow="0" w:lastRow="0" w:firstColumn="1" w:lastColumn="0" w:oddVBand="0" w:evenVBand="0" w:oddHBand="0" w:evenHBand="0" w:firstRowFirstColumn="0" w:firstRowLastColumn="0" w:lastRowFirstColumn="0" w:lastRowLastColumn="0"/>
+            <w:tcW w:w="521" w:type="dxa"/>
+          </w:tcPr>
+          <w:p>
+            <w:pPr>
+              <w:spacing w:line="480" w:lineRule="auto"/>
+              <w:rPr>
+                <w:rFonts w:ascii="Times New Roman" w:hAnsi="Times New Roman" w:cs="Times New Roman"/>
+              </w:rPr>
+            </w:pPr>
+            <w:r>
+              <w:rPr>
+                <w:rFonts w:ascii="Times New Roman" w:hAnsi="Times New Roman" w:cs="Times New Roman"/>
+              </w:rPr>
+              <w:t>1</w:t>
+            </w:r>
+          </w:p>
+        </w:tc>
+        <w:tc>
+          <w:tcPr>
+            <w:tcW w:w="1955" w:type="dxa"/>
+          </w:tcPr>
+          <w:p>
+            <w:pPr>
+              <w:cnfStyle w:val="000000000000" w:firstRow="0" w:lastRow="0" w:firstColumn="0" w:lastColumn="0" w:oddVBand="0" w:evenVBand="0" w:oddHBand="0" w:evenHBand="0" w:firstRowFirstColumn="0" w:firstRowLastColumn="0" w:lastRowFirstColumn="0" w:lastRowLastColumn="0"/>
+              <w:rPr>
+                <w:rFonts w:ascii="Times New Roman" w:hAnsi="Times New Roman" w:cs="Times New Roman"/>
+              </w:rPr>
+            </w:pPr>
+            <w:r>
+              <w:rPr>
+                <w:rFonts w:ascii="Times New Roman" w:hAnsi="Times New Roman" w:cs="Times New Roman"/>
+              </w:rPr>
+              <w:t>Scope</w:t>
+            </w:r>
+          </w:p>
+        </w:tc>
+        <w:tc>
+          <w:tcPr>
+            <w:tcW w:w="2919" w:type="dxa"/>
+          </w:tcPr>
+          <w:p>
+            <w:pPr>
+              <w:cnfStyle w:val="000000000000" w:firstRow="0" w:lastRow="0" w:firstColumn="0" w:lastColumn="0" w:oddVBand="0" w:evenVBand="0" w:oddHBand="0" w:evenHBand="0" w:firstRowFirstColumn="0" w:firstRowLastColumn="0" w:lastRowFirstColumn="0" w:lastRowLastColumn="0"/>
+              <w:rPr>
+                <w:rFonts w:ascii="Times New Roman" w:hAnsi="Times New Roman" w:cs="Times New Roman"/>
+                <w:color w:val="FF0000"/>
+              </w:rPr>
+            </w:pPr>
+            <w:r>
+              <w:rPr>
+                <w:rFonts w:ascii="Times New Roman" w:hAnsi="Times New Roman" w:cs="Times New Roman"/>
+              </w:rPr>
+              <w:t>draw sniper scope following mouse;</w:t>
+            </w:r>
+            <w:r>
+              <w:rPr>
+                <w:rFonts w:ascii="Times New Roman" w:hAnsi="Times New Roman" w:cs="Times New Roman"/>
+              </w:rPr>
+              <w:t xml:space="preserve"> zoom in/out scene;</w:t>
+            </w:r>
+          </w:p>
+          <w:p>
+            <w:pPr>
+              <w:cnfStyle w:val="000000000000" w:firstRow="0" w:lastRow="0" w:firstColumn="0" w:lastColumn="0" w:oddVBand="0" w:evenVBand="0" w:oddHBand="0" w:evenHBand="0" w:firstRowFirstColumn="0" w:firstRowLastColumn="0" w:lastRowFirstColumn="0" w:lastRowLastColumn="0"/>
+              <w:rPr>
+                <w:rFonts w:ascii="Times New Roman" w:hAnsi="Times New Roman" w:cs="Times New Roman"/>
+                <w:color w:val="FF0000"/>
+              </w:rPr>
+            </w:pPr>
+          </w:p>
+          <w:p>
+            <w:pPr>
+              <w:cnfStyle w:val="000000000000" w:firstRow="0" w:lastRow="0" w:firstColumn="0" w:lastColumn="0" w:oddVBand="0" w:evenVBand="0" w:oddHBand="0" w:evenHBand="0" w:firstRowFirstColumn="0" w:firstRowLastColumn="0" w:lastRowFirstColumn="0" w:lastRowLastColumn="0"/>
+              <w:rPr>
+                <w:rFonts w:ascii="Times New Roman" w:hAnsi="Times New Roman" w:cs="Times New Roman"/>
+                <w:color w:val="FF0000"/>
+              </w:rPr>
+            </w:pPr>
+            <w:r>
+              <w:rPr>
+                <w:rFonts w:ascii="Times New Roman" w:hAnsi="Times New Roman" w:cs="Times New Roman"/>
+                <w:color w:val="FF0000"/>
+              </w:rPr>
+              <w:t xml:space="preserve">  </w:t>
+            </w:r>
+          </w:p>
+          <w:p>
+            <w:pPr>
+              <w:cnfStyle w:val="000000000000" w:firstRow="0" w:lastRow="0" w:firstColumn="0" w:lastColumn="0" w:oddVBand="0" w:evenVBand="0" w:oddHBand="0" w:evenHBand="0" w:firstRowFirstColumn="0" w:firstRowLastColumn="0" w:lastRowFirstColumn="0" w:lastRowLastColumn="0"/>
+              <w:rPr>
+                <w:rFonts w:ascii="Times New Roman" w:hAnsi="Times New Roman" w:cs="Times New Roman"/>
+                <w:color w:val="FF0000"/>
+              </w:rPr>
+            </w:pPr>
+          </w:p>
+        </w:tc>
+        <w:tc>
+          <w:tcPr>
+            <w:tcW w:w="1980" w:type="dxa"/>
+          </w:tcPr>
+          <w:p>
+            <w:pPr>
+              <w:cnfStyle w:val="000000000000" w:firstRow="0" w:lastRow="0" w:firstColumn="0" w:lastColumn="0" w:oddVBand="0" w:evenVBand="0" w:oddHBand="0" w:evenHBand="0" w:firstRowFirstColumn="0" w:firstRowLastColumn="0" w:lastRowFirstColumn="0" w:lastRowLastColumn="0"/>
+              <w:rPr>
+                <w:rFonts w:ascii="Times New Roman" w:hAnsi="Times New Roman" w:cs="Times New Roman"/>
+                <w:color w:val="FF0000"/>
+              </w:rPr>
+            </w:pPr>
+            <w:r>
+              <w:rPr>
+                <w:rFonts w:ascii="Times New Roman" w:hAnsi="Times New Roman" w:cs="Times New Roman"/>
+              </w:rPr>
+              <w:t>Loading image of sniper scope</w:t>
+            </w:r>
+          </w:p>
+        </w:tc>
+        <w:tc>
+          <w:tcPr>
+            <w:tcW w:w="1200" w:type="dxa"/>
+          </w:tcPr>
+          <w:p>
+            <w:pPr>
+              <w:spacing w:line="480" w:lineRule="auto"/>
+              <w:cnfStyle w:val="000000000000" w:firstRow="0" w:lastRow="0" w:firstColumn="0" w:lastColumn="0" w:oddVBand="0" w:evenVBand="0" w:oddHBand="0" w:evenHBand="0" w:firstRowFirstColumn="0" w:firstRowLastColumn="0" w:lastRowFirstColumn="0" w:lastRowLastColumn="0"/>
+              <w:rPr>
+                <w:rFonts w:ascii="Times New Roman" w:hAnsi="Times New Roman" w:cs="Times New Roman"/>
+                <w:color w:val="FF0000"/>
+              </w:rPr>
+            </w:pPr>
+          </w:p>
+        </w:tc>
+      </w:tr>
+      <w:tr>
+        <w:trPr>
+          <w:trHeight w:val="508"/>
+        </w:trPr>
+        <w:tc>
+          <w:tcPr>
+            <w:cnfStyle w:val="001000000000" w:firstRow="0" w:lastRow="0" w:firstColumn="1" w:lastColumn="0" w:oddVBand="0" w:evenVBand="0" w:oddHBand="0" w:evenHBand="0" w:firstRowFirstColumn="0" w:firstRowLastColumn="0" w:lastRowFirstColumn="0" w:lastRowLastColumn="0"/>
+            <w:tcW w:w="521" w:type="dxa"/>
+          </w:tcPr>
+          <w:p>
+            <w:pPr>
+              <w:rPr>
+                <w:rFonts w:ascii="Times New Roman" w:hAnsi="Times New Roman" w:cs="Times New Roman"/>
+              </w:rPr>
+            </w:pPr>
+            <w:r>
+              <w:rPr>
+                <w:rFonts w:ascii="Times New Roman" w:hAnsi="Times New Roman" w:cs="Times New Roman"/>
+              </w:rPr>
+              <w:t>2</w:t>
+            </w:r>
+          </w:p>
+        </w:tc>
+        <w:tc>
+          <w:tcPr>
+            <w:tcW w:w="1955" w:type="dxa"/>
+          </w:tcPr>
+          <w:p>
+            <w:pPr>
+              <w:cnfStyle w:val="000000000000" w:firstRow="0" w:lastRow="0" w:firstColumn="0" w:lastColumn="0" w:oddVBand="0" w:evenVBand="0" w:oddHBand="0" w:evenHBand="0" w:firstRowFirstColumn="0" w:firstRowLastColumn="0" w:lastRowFirstColumn="0" w:lastRowLastColumn="0"/>
+              <w:rPr>
+                <w:rFonts w:ascii="Times New Roman" w:hAnsi="Times New Roman" w:cs="Times New Roman"/>
+              </w:rPr>
+            </w:pPr>
+            <w:r>
+              <w:rPr>
+                <w:rFonts w:ascii="Times New Roman" w:hAnsi="Times New Roman" w:cs="Times New Roman"/>
+              </w:rPr>
+              <w:t>Person</w:t>
+            </w:r>
+          </w:p>
+        </w:tc>
+        <w:tc>
+          <w:tcPr>
+            <w:tcW w:w="2919" w:type="dxa"/>
+          </w:tcPr>
+          <w:p>
+            <w:pPr>
+              <w:cnfStyle w:val="000000000000" w:firstRow="0" w:lastRow="0" w:firstColumn="0" w:lastColumn="0" w:oddVBand="0" w:evenVBand="0" w:oddHBand="0" w:evenHBand="0" w:firstRowFirstColumn="0" w:firstRowLastColumn="0" w:lastRowFirstColumn="0" w:lastRowLastColumn="0"/>
+              <w:rPr>
+                <w:rFonts w:ascii="Times New Roman" w:hAnsi="Times New Roman" w:cs="Times New Roman"/>
+              </w:rPr>
+            </w:pPr>
+            <w:r>
+              <w:rPr>
+                <w:rFonts w:ascii="Times New Roman" w:hAnsi="Times New Roman" w:cs="Times New Roman"/>
+              </w:rPr>
+              <w:t xml:space="preserve">Mange common </w:t>
+            </w:r>
+            <w:r>
+              <w:rPr>
+                <w:rFonts w:ascii="Times New Roman" w:hAnsi="Times New Roman" w:cs="Times New Roman"/>
+              </w:rPr>
+              <w:t>properties and methods</w:t>
+            </w:r>
+            <w:r>
+              <w:rPr>
+                <w:rFonts w:ascii="Times New Roman" w:hAnsi="Times New Roman" w:cs="Times New Roman"/>
+              </w:rPr>
+              <w:t xml:space="preserve"> of </w:t>
+            </w:r>
+            <w:r>
+              <w:rPr>
+                <w:rFonts w:ascii="Times New Roman" w:hAnsi="Times New Roman" w:cs="Times New Roman"/>
+              </w:rPr>
+              <w:t xml:space="preserve">a </w:t>
+            </w:r>
+            <w:r>
+              <w:rPr>
+                <w:rFonts w:ascii="Times New Roman" w:hAnsi="Times New Roman" w:cs="Times New Roman"/>
+              </w:rPr>
+              <w:t>person which class Terrorist and Civilian</w:t>
+            </w:r>
+            <w:r>
+              <w:rPr>
+                <w:rFonts w:ascii="Times New Roman" w:hAnsi="Times New Roman" w:cs="Times New Roman"/>
+              </w:rPr>
+              <w:t xml:space="preserve"> have in common</w:t>
+            </w:r>
+            <w:r>
+              <w:rPr>
+                <w:rFonts w:ascii="Times New Roman" w:hAnsi="Times New Roman" w:cs="Times New Roman"/>
+              </w:rPr>
+              <w:t>:</w:t>
+            </w:r>
+          </w:p>
+          <w:p>
+            <w:pPr>
+              <w:cnfStyle w:val="000000000000" w:firstRow="0" w:lastRow="0" w:firstColumn="0" w:lastColumn="0" w:oddVBand="0" w:evenVBand="0" w:oddHBand="0" w:evenHBand="0" w:firstRowFirstColumn="0" w:firstRowLastColumn="0" w:lastRowFirstColumn="0" w:lastRowLastColumn="0"/>
+              <w:rPr>
+                <w:rFonts w:ascii="Times New Roman" w:hAnsi="Times New Roman" w:cs="Times New Roman"/>
+              </w:rPr>
+            </w:pPr>
+            <w:r>
+              <w:rPr>
+                <w:rFonts w:ascii="Times New Roman" w:hAnsi="Times New Roman" w:cs="Times New Roman"/>
+              </w:rPr>
+              <w:t xml:space="preserve">location, movement, action. </w:t>
+            </w:r>
+            <w:r>
+              <w:rPr>
+                <w:rFonts w:ascii="Times New Roman" w:hAnsi="Times New Roman" w:cs="Times New Roman"/>
+              </w:rPr>
+              <w:t xml:space="preserve"> </w:t>
+            </w:r>
+          </w:p>
+          <w:p>
+            <w:pPr>
+              <w:cnfStyle w:val="000000000000" w:firstRow="0" w:lastRow="0" w:firstColumn="0" w:lastColumn="0" w:oddVBand="0" w:evenVBand="0" w:oddHBand="0" w:evenHBand="0" w:firstRowFirstColumn="0" w:firstRowLastColumn="0" w:lastRowFirstColumn="0" w:lastRowLastColumn="0"/>
+              <w:rPr>
+                <w:rFonts w:ascii="Times New Roman" w:hAnsi="Times New Roman" w:cs="Times New Roman"/>
+              </w:rPr>
+            </w:pPr>
+            <w:r>
+              <w:rPr>
+                <w:rFonts w:ascii="Times New Roman" w:hAnsi="Times New Roman" w:cs="Times New Roman"/>
+              </w:rPr>
+              <w:t>Moving method, location method, loading image method, action method</w:t>
+            </w:r>
+          </w:p>
+        </w:tc>
+        <w:tc>
+          <w:tcPr>
+            <w:tcW w:w="1980" w:type="dxa"/>
+          </w:tcPr>
+          <w:p>
+            <w:pPr>
+              <w:cnfStyle w:val="000000000000" w:firstRow="0" w:lastRow="0" w:firstColumn="0" w:lastColumn="0" w:oddVBand="0" w:evenVBand="0" w:oddHBand="0" w:evenHBand="0" w:firstRowFirstColumn="0" w:firstRowLastColumn="0" w:lastRowFirstColumn="0" w:lastRowLastColumn="0"/>
+              <w:rPr>
+                <w:rFonts w:ascii="Times New Roman" w:hAnsi="Times New Roman" w:cs="Times New Roman"/>
+              </w:rPr>
+            </w:pPr>
+            <w:r>
+              <w:rPr>
+                <w:rFonts w:ascii="Times New Roman" w:hAnsi="Times New Roman" w:cs="Times New Roman"/>
+              </w:rPr>
+              <w:t>gifAnimation library;</w:t>
+            </w:r>
+          </w:p>
+          <w:p>
+            <w:pPr>
+              <w:cnfStyle w:val="000000000000" w:firstRow="0" w:lastRow="0" w:firstColumn="0" w:lastColumn="0" w:oddVBand="0" w:evenVBand="0" w:oddHBand="0" w:evenHBand="0" w:firstRowFirstColumn="0" w:firstRowLastColumn="0" w:lastRowFirstColumn="0" w:lastRowLastColumn="0"/>
+              <w:rPr>
+                <w:rFonts w:ascii="Times New Roman" w:hAnsi="Times New Roman" w:cs="Times New Roman"/>
+              </w:rPr>
+            </w:pPr>
+            <w:r>
+              <w:rPr>
+                <w:rFonts w:ascii="Times New Roman" w:hAnsi="Times New Roman" w:cs="Times New Roman"/>
+              </w:rPr>
+              <w:t>object-oriented design;</w:t>
+            </w:r>
+          </w:p>
+          <w:p>
+            <w:pPr>
+              <w:cnfStyle w:val="000000000000" w:firstRow="0" w:lastRow="0" w:firstColumn="0" w:lastColumn="0" w:oddVBand="0" w:evenVBand="0" w:oddHBand="0" w:evenHBand="0" w:firstRowFirstColumn="0" w:firstRowLastColumn="0" w:lastRowFirstColumn="0" w:lastRowLastColumn="0"/>
+              <w:rPr>
+                <w:rFonts w:ascii="Times New Roman" w:hAnsi="Times New Roman" w:cs="Times New Roman"/>
+              </w:rPr>
+            </w:pPr>
+            <w:r>
+              <w:rPr>
+                <w:rFonts w:ascii="Times New Roman" w:hAnsi="Times New Roman" w:cs="Times New Roman"/>
+              </w:rPr>
+              <w:t xml:space="preserve"> </w:t>
+            </w:r>
+          </w:p>
+        </w:tc>
+        <w:tc>
+          <w:tcPr>
+            <w:tcW w:w="1200" w:type="dxa"/>
+          </w:tcPr>
+          <w:p>
+            <w:pPr>
+              <w:cnfStyle w:val="000000000000" w:firstRow="0" w:lastRow="0" w:firstColumn="0" w:lastColumn="0" w:oddVBand="0" w:evenVBand="0" w:oddHBand="0" w:evenHBand="0" w:firstRowFirstColumn="0" w:firstRowLastColumn="0" w:lastRowFirstColumn="0" w:lastRowLastColumn="0"/>
+              <w:rPr>
+                <w:rFonts w:ascii="Times New Roman" w:hAnsi="Times New Roman" w:cs="Times New Roman"/>
+                <w:color w:val="FF0000"/>
+              </w:rPr>
+            </w:pPr>
+          </w:p>
+        </w:tc>
+      </w:tr>
+      <w:tr>
+        <w:trPr>
+          <w:trHeight w:val="496"/>
+        </w:trPr>
+        <w:tc>
+          <w:tcPr>
+            <w:cnfStyle w:val="001000000000" w:firstRow="0" w:lastRow="0" w:firstColumn="1" w:lastColumn="0" w:oddVBand="0" w:evenVBand="0" w:oddHBand="0" w:evenHBand="0" w:firstRowFirstColumn="0" w:firstRowLastColumn="0" w:lastRowFirstColumn="0" w:lastRowLastColumn="0"/>
+            <w:tcW w:w="521" w:type="dxa"/>
+          </w:tcPr>
+          <w:p>
+            <w:pPr>
+              <w:rPr>
+                <w:rFonts w:ascii="Times New Roman" w:hAnsi="Times New Roman" w:cs="Times New Roman"/>
+              </w:rPr>
+            </w:pPr>
+            <w:r>
+              <w:rPr>
+                <w:rFonts w:ascii="Times New Roman" w:hAnsi="Times New Roman" w:cs="Times New Roman"/>
+              </w:rPr>
+              <w:t>3</w:t>
+            </w:r>
+          </w:p>
+        </w:tc>
+        <w:tc>
+          <w:tcPr>
+            <w:tcW w:w="1955" w:type="dxa"/>
+          </w:tcPr>
+          <w:p>
+            <w:pPr>
+              <w:cnfStyle w:val="000000000000" w:firstRow="0" w:lastRow="0" w:firstColumn="0" w:lastColumn="0" w:oddVBand="0" w:evenVBand="0" w:oddHBand="0" w:evenHBand="0" w:firstRowFirstColumn="0" w:firstRowLastColumn="0" w:lastRowFirstColumn="0" w:lastRowLastColumn="0"/>
+              <w:rPr>
+                <w:rFonts w:ascii="Times New Roman" w:hAnsi="Times New Roman" w:cs="Times New Roman"/>
+              </w:rPr>
+            </w:pPr>
+            <w:r>
+              <w:rPr>
+                <w:rFonts w:ascii="Times New Roman" w:hAnsi="Times New Roman" w:cs="Times New Roman"/>
+              </w:rPr>
+              <w:t>Terrorist</w:t>
+            </w:r>
+          </w:p>
+        </w:tc>
+        <w:tc>
+          <w:tcPr>
+            <w:tcW w:w="2919" w:type="dxa"/>
+          </w:tcPr>
+          <w:p>
+            <w:pPr>
+              <w:cnfStyle w:val="000000000000" w:firstRow="0" w:lastRow="0" w:firstColumn="0" w:lastColumn="0" w:oddVBand="0" w:evenVBand="0" w:oddHBand="0" w:evenHBand="0" w:firstRowFirstColumn="0" w:firstRowLastColumn="0" w:lastRowFirstColumn="0" w:lastRowLastColumn="0"/>
+              <w:rPr>
+                <w:rFonts w:ascii="Times New Roman" w:hAnsi="Times New Roman" w:cs="Times New Roman"/>
+              </w:rPr>
+            </w:pPr>
+            <w:r>
+              <w:rPr>
+                <w:rFonts w:ascii="Times New Roman" w:hAnsi="Times New Roman" w:cs="Times New Roman"/>
+              </w:rPr>
+              <w:t xml:space="preserve">Mange specific </w:t>
+            </w:r>
+            <w:r>
+              <w:rPr>
+                <w:rFonts w:ascii="Times New Roman" w:hAnsi="Times New Roman" w:cs="Times New Roman"/>
+              </w:rPr>
+              <w:t>properties and methods of a terrorist: appearance (), amount alive, amount-killed</w:t>
+            </w:r>
+          </w:p>
+        </w:tc>
+        <w:tc>
+          <w:tcPr>
+            <w:tcW w:w="1980" w:type="dxa"/>
+          </w:tcPr>
+          <w:p>
+            <w:pPr>
+              <w:cnfStyle w:val="000000000000" w:firstRow="0" w:lastRow="0" w:firstColumn="0" w:lastColumn="0" w:oddVBand="0" w:evenVBand="0" w:oddHBand="0" w:evenHBand="0" w:firstRowFirstColumn="0" w:firstRowLastColumn="0" w:lastRowFirstColumn="0" w:lastRowLastColumn="0"/>
+              <w:rPr>
+                <w:rFonts w:ascii="Times New Roman" w:hAnsi="Times New Roman" w:cs="Times New Roman"/>
+              </w:rPr>
+            </w:pPr>
+            <w:r>
+              <w:rPr>
+                <w:rFonts w:ascii="Times New Roman" w:hAnsi="Times New Roman" w:cs="Times New Roman"/>
+              </w:rPr>
+              <w:t>Sub class;</w:t>
+            </w:r>
+          </w:p>
+          <w:p>
+            <w:pPr>
+              <w:cnfStyle w:val="000000000000" w:firstRow="0" w:lastRow="0" w:firstColumn="0" w:lastColumn="0" w:oddVBand="0" w:evenVBand="0" w:oddHBand="0" w:evenHBand="0" w:firstRowFirstColumn="0" w:firstRowLastColumn="0" w:lastRowFirstColumn="0" w:lastRowLastColumn="0"/>
+              <w:rPr>
+                <w:rFonts w:ascii="Times New Roman" w:hAnsi="Times New Roman" w:cs="Times New Roman"/>
+              </w:rPr>
+            </w:pPr>
+            <w:r>
+              <w:rPr>
+                <w:rFonts w:ascii="Times New Roman" w:hAnsi="Times New Roman" w:cs="Times New Roman"/>
+              </w:rPr>
+              <w:t>Global variable</w:t>
+            </w:r>
+          </w:p>
+        </w:tc>
+        <w:tc>
+          <w:tcPr>
+            <w:tcW w:w="1200" w:type="dxa"/>
+          </w:tcPr>
+          <w:p>
+            <w:pPr>
+              <w:cnfStyle w:val="000000000000" w:firstRow="0" w:lastRow="0" w:firstColumn="0" w:lastColumn="0" w:oddVBand="0" w:evenVBand="0" w:oddHBand="0" w:evenHBand="0" w:firstRowFirstColumn="0" w:firstRowLastColumn="0" w:lastRowFirstColumn="0" w:lastRowLastColumn="0"/>
+              <w:rPr>
+                <w:rFonts w:ascii="Times New Roman" w:hAnsi="Times New Roman" w:cs="Times New Roman"/>
+                <w:color w:val="FF0000"/>
+              </w:rPr>
+            </w:pPr>
+          </w:p>
+        </w:tc>
+      </w:tr>
+      <w:tr>
+        <w:trPr>
+          <w:trHeight w:val="508"/>
+        </w:trPr>
+        <w:tc>
+          <w:tcPr>
+            <w:cnfStyle w:val="001000000000" w:firstRow="0" w:lastRow="0" w:firstColumn="1" w:lastColumn="0" w:oddVBand="0" w:evenVBand="0" w:oddHBand="0" w:evenHBand="0" w:firstRowFirstColumn="0" w:firstRowLastColumn="0" w:lastRowFirstColumn="0" w:lastRowLastColumn="0"/>
+            <w:tcW w:w="521" w:type="dxa"/>
+          </w:tcPr>
+          <w:p>
+            <w:pPr>
+              <w:rPr>
+                <w:rFonts w:ascii="Times New Roman" w:hAnsi="Times New Roman" w:cs="Times New Roman"/>
+              </w:rPr>
+            </w:pPr>
+            <w:r>
+              <w:rPr>
+                <w:rFonts w:ascii="Times New Roman" w:hAnsi="Times New Roman" w:cs="Times New Roman"/>
+              </w:rPr>
+              <w:t>4</w:t>
+            </w:r>
+          </w:p>
+        </w:tc>
+        <w:tc>
+          <w:tcPr>
+            <w:tcW w:w="1955" w:type="dxa"/>
+          </w:tcPr>
+          <w:p>
+            <w:pPr>
+              <w:cnfStyle w:val="000000000000" w:firstRow="0" w:lastRow="0" w:firstColumn="0" w:lastColumn="0" w:oddVBand="0" w:evenVBand="0" w:oddHBand="0" w:evenHBand="0" w:firstRowFirstColumn="0" w:firstRowLastColumn="0" w:lastRowFirstColumn="0" w:lastRowLastColumn="0"/>
+              <w:rPr>
+                <w:rFonts w:ascii="Times New Roman" w:hAnsi="Times New Roman" w:cs="Times New Roman"/>
+              </w:rPr>
+            </w:pPr>
+            <w:r>
+              <w:rPr>
+                <w:rFonts w:ascii="Times New Roman" w:hAnsi="Times New Roman" w:cs="Times New Roman"/>
+              </w:rPr>
+              <w:t>Civilian</w:t>
+            </w:r>
+          </w:p>
+        </w:tc>
+        <w:tc>
+          <w:tcPr>
+            <w:tcW w:w="2919" w:type="dxa"/>
+          </w:tcPr>
+          <w:p>
+            <w:pPr>
+              <w:cnfStyle w:val="000000000000" w:firstRow="0" w:lastRow="0" w:firstColumn="0" w:lastColumn="0" w:oddVBand="0" w:evenVBand="0" w:oddHBand="0" w:evenHBand="0" w:firstRowFirstColumn="0" w:firstRowLastColumn="0" w:lastRowFirstColumn="0" w:lastRowLastColumn="0"/>
+              <w:rPr>
+                <w:rFonts w:ascii="Times New Roman" w:hAnsi="Times New Roman" w:cs="Times New Roman"/>
+              </w:rPr>
+            </w:pPr>
+            <w:r>
+              <w:rPr>
+                <w:rFonts w:ascii="Times New Roman" w:hAnsi="Times New Roman" w:cs="Times New Roman"/>
+              </w:rPr>
+              <w:t>appearance (), amount alive, amount-killed</w:t>
+            </w:r>
+          </w:p>
+        </w:tc>
+        <w:tc>
+          <w:tcPr>
+            <w:tcW w:w="1980" w:type="dxa"/>
+          </w:tcPr>
+          <w:p>
+            <w:pPr>
+              <w:cnfStyle w:val="000000000000" w:firstRow="0" w:lastRow="0" w:firstColumn="0" w:lastColumn="0" w:oddVBand="0" w:evenVBand="0" w:oddHBand="0" w:evenHBand="0" w:firstRowFirstColumn="0" w:firstRowLastColumn="0" w:lastRowFirstColumn="0" w:lastRowLastColumn="0"/>
+              <w:rPr>
+                <w:rFonts w:ascii="Times New Roman" w:hAnsi="Times New Roman" w:cs="Times New Roman"/>
+              </w:rPr>
+            </w:pPr>
+            <w:r>
+              <w:rPr>
+                <w:rFonts w:ascii="Times New Roman" w:hAnsi="Times New Roman" w:cs="Times New Roman"/>
+              </w:rPr>
+              <w:t>Sub class;</w:t>
+            </w:r>
+          </w:p>
+          <w:p>
+            <w:pPr>
+              <w:cnfStyle w:val="000000000000" w:firstRow="0" w:lastRow="0" w:firstColumn="0" w:lastColumn="0" w:oddVBand="0" w:evenVBand="0" w:oddHBand="0" w:evenHBand="0" w:firstRowFirstColumn="0" w:firstRowLastColumn="0" w:lastRowFirstColumn="0" w:lastRowLastColumn="0"/>
+              <w:rPr>
+                <w:rFonts w:ascii="Times New Roman" w:hAnsi="Times New Roman" w:cs="Times New Roman"/>
+              </w:rPr>
+            </w:pPr>
+            <w:r>
+              <w:rPr>
+                <w:rFonts w:ascii="Times New Roman" w:hAnsi="Times New Roman" w:cs="Times New Roman"/>
+              </w:rPr>
+              <w:t>Global variable</w:t>
+            </w:r>
+          </w:p>
+        </w:tc>
+        <w:tc>
+          <w:tcPr>
+            <w:tcW w:w="1200" w:type="dxa"/>
+          </w:tcPr>
+          <w:p>
+            <w:pPr>
+              <w:cnfStyle w:val="000000000000" w:firstRow="0" w:lastRow="0" w:firstColumn="0" w:lastColumn="0" w:oddVBand="0" w:evenVBand="0" w:oddHBand="0" w:evenHBand="0" w:firstRowFirstColumn="0" w:firstRowLastColumn="0" w:lastRowFirstColumn="0" w:lastRowLastColumn="0"/>
+              <w:rPr>
+                <w:rFonts w:ascii="Times New Roman" w:hAnsi="Times New Roman" w:cs="Times New Roman"/>
+                <w:color w:val="FF0000"/>
+              </w:rPr>
+            </w:pPr>
+          </w:p>
+        </w:tc>
+      </w:tr>
+      <w:tr>
+        <w:trPr>
+          <w:trHeight w:val="508"/>
+        </w:trPr>
+        <w:tc>
+          <w:tcPr>
+            <w:cnfStyle w:val="001000000000" w:firstRow="0" w:lastRow="0" w:firstColumn="1" w:lastColumn="0" w:oddVBand="0" w:evenVBand="0" w:oddHBand="0" w:evenHBand="0" w:firstRowFirstColumn="0" w:firstRowLastColumn="0" w:lastRowFirstColumn="0" w:lastRowLastColumn="0"/>
+            <w:tcW w:w="521" w:type="dxa"/>
+          </w:tcPr>
+          <w:p>
+            <w:pPr>
+              <w:rPr>
+                <w:rFonts w:ascii="Times New Roman" w:hAnsi="Times New Roman" w:cs="Times New Roman"/>
+              </w:rPr>
+            </w:pPr>
+            <w:r>
+              <w:rPr>
+                <w:rFonts w:ascii="Times New Roman" w:hAnsi="Times New Roman" w:cs="Times New Roman"/>
+              </w:rPr>
+              <w:t>5</w:t>
+            </w:r>
+          </w:p>
+        </w:tc>
+        <w:tc>
+          <w:tcPr>
+            <w:tcW w:w="1955" w:type="dxa"/>
+          </w:tcPr>
+          <w:p>
+            <w:pPr>
+              <w:cnfStyle w:val="000000000000" w:firstRow="0" w:lastRow="0" w:firstColumn="0" w:lastColumn="0" w:oddVBand="0" w:evenVBand="0" w:oddHBand="0" w:evenHBand="0" w:firstRowFirstColumn="0" w:firstRowLastColumn="0" w:lastRowFirstColumn="0" w:lastRowLastColumn="0"/>
+              <w:rPr>
+                <w:rFonts w:ascii="Times New Roman" w:hAnsi="Times New Roman" w:cs="Times New Roman"/>
+              </w:rPr>
+            </w:pPr>
+            <w:r>
+              <w:rPr>
+                <w:rFonts w:ascii="Times New Roman" w:hAnsi="Times New Roman" w:cs="Times New Roman"/>
+              </w:rPr>
+              <w:t>Timer</w:t>
+            </w:r>
+          </w:p>
+        </w:tc>
+        <w:tc>
+          <w:tcPr>
+            <w:tcW w:w="2919" w:type="dxa"/>
+          </w:tcPr>
+          <w:p>
+            <w:pPr>
+              <w:cnfStyle w:val="000000000000" w:firstRow="0" w:lastRow="0" w:firstColumn="0" w:lastColumn="0" w:oddVBand="0" w:evenVBand="0" w:oddHBand="0" w:evenHBand="0" w:firstRowFirstColumn="0" w:firstRowLastColumn="0" w:lastRowFirstColumn="0" w:lastRowLastColumn="0"/>
+              <w:rPr>
+                <w:rFonts w:ascii="Times New Roman" w:hAnsi="Times New Roman" w:cs="Times New Roman"/>
+              </w:rPr>
+            </w:pPr>
+            <w:r>
+              <w:rPr>
+                <w:rFonts w:ascii="Times New Roman" w:hAnsi="Times New Roman" w:cs="Times New Roman"/>
+              </w:rPr>
+              <w:t>Count down 1 min or specific time</w:t>
+            </w:r>
+          </w:p>
+        </w:tc>
+        <w:tc>
+          <w:tcPr>
+            <w:tcW w:w="1980" w:type="dxa"/>
+          </w:tcPr>
+          <w:p>
+            <w:pPr>
+              <w:cnfStyle w:val="000000000000" w:firstRow="0" w:lastRow="0" w:firstColumn="0" w:lastColumn="0" w:oddVBand="0" w:evenVBand="0" w:oddHBand="0" w:evenHBand="0" w:firstRowFirstColumn="0" w:firstRowLastColumn="0" w:lastRowFirstColumn="0" w:lastRowLastColumn="0"/>
+              <w:rPr>
+                <w:rFonts w:ascii="Times New Roman" w:hAnsi="Times New Roman" w:cs="Times New Roman"/>
+              </w:rPr>
+            </w:pPr>
+            <w:r>
+              <w:rPr>
+                <w:rFonts w:ascii="Times New Roman" w:hAnsi="Times New Roman" w:cs="Times New Roman"/>
+              </w:rPr>
+              <w:t>Global variable</w:t>
+            </w:r>
+          </w:p>
+        </w:tc>
+        <w:tc>
+          <w:tcPr>
+            <w:tcW w:w="1200" w:type="dxa"/>
+          </w:tcPr>
+          <w:p>
+            <w:pPr>
+              <w:cnfStyle w:val="000000000000" w:firstRow="0" w:lastRow="0" w:firstColumn="0" w:lastColumn="0" w:oddVBand="0" w:evenVBand="0" w:oddHBand="0" w:evenHBand="0" w:firstRowFirstColumn="0" w:firstRowLastColumn="0" w:lastRowFirstColumn="0" w:lastRowLastColumn="0"/>
+              <w:rPr>
+                <w:rFonts w:ascii="Times New Roman" w:hAnsi="Times New Roman" w:cs="Times New Roman"/>
+                <w:color w:val="FF0000"/>
+              </w:rPr>
+            </w:pPr>
+          </w:p>
+        </w:tc>
+      </w:tr>
+      <w:tr>
+        <w:trPr>
+          <w:trHeight w:val="422"/>
+        </w:trPr>
+        <w:tc>
+          <w:tcPr>
+            <w:cnfStyle w:val="001000000000" w:firstRow="0" w:lastRow="0" w:firstColumn="1" w:lastColumn="0" w:oddVBand="0" w:evenVBand="0" w:oddHBand="0" w:evenHBand="0" w:firstRowFirstColumn="0" w:firstRowLastColumn="0" w:lastRowFirstColumn="0" w:lastRowLastColumn="0"/>
+            <w:tcW w:w="521" w:type="dxa"/>
+          </w:tcPr>
+          <w:p>
+            <w:pPr>
+              <w:rPr>
+                <w:rFonts w:ascii="Times New Roman" w:hAnsi="Times New Roman" w:cs="Times New Roman"/>
+              </w:rPr>
+            </w:pPr>
+            <w:r>
+              <w:rPr>
+                <w:rFonts w:ascii="Times New Roman" w:hAnsi="Times New Roman" w:cs="Times New Roman"/>
+              </w:rPr>
+              <w:t>6</w:t>
+            </w:r>
+          </w:p>
+        </w:tc>
+        <w:tc>
+          <w:tcPr>
+            <w:tcW w:w="1955" w:type="dxa"/>
+          </w:tcPr>
+          <w:p>
+            <w:pPr>
+              <w:cnfStyle w:val="000000000000" w:firstRow="0" w:lastRow="0" w:firstColumn="0" w:lastColumn="0" w:oddVBand="0" w:evenVBand="0" w:oddHBand="0" w:evenHBand="0" w:firstRowFirstColumn="0" w:firstRowLastColumn="0" w:lastRowFirstColumn="0" w:lastRowLastColumn="0"/>
+              <w:rPr>
+                <w:rFonts w:ascii="Times New Roman" w:hAnsi="Times New Roman" w:cs="Times New Roman"/>
+              </w:rPr>
+            </w:pPr>
+            <w:r>
+              <w:rPr>
+                <w:rFonts w:ascii="Times New Roman" w:hAnsi="Times New Roman" w:cs="Times New Roman"/>
+              </w:rPr>
+              <w:t>Scene</w:t>
+            </w:r>
+          </w:p>
+        </w:tc>
+        <w:tc>
+          <w:tcPr>
+            <w:tcW w:w="2919" w:type="dxa"/>
+          </w:tcPr>
+          <w:p>
+            <w:pPr>
+              <w:cnfStyle w:val="000000000000" w:firstRow="0" w:lastRow="0" w:firstColumn="0" w:lastColumn="0" w:oddVBand="0" w:evenVBand="0" w:oddHBand="0" w:evenHBand="0" w:firstRowFirstColumn="0" w:firstRowLastColumn="0" w:lastRowFirstColumn="0" w:lastRowLastColumn="0"/>
+              <w:rPr>
+                <w:rFonts w:ascii="Times New Roman" w:hAnsi="Times New Roman" w:cs="Times New Roman"/>
+              </w:rPr>
+            </w:pPr>
+            <w:r>
+              <w:rPr>
+                <w:rFonts w:ascii="Times New Roman" w:hAnsi="Times New Roman" w:cs="Times New Roman"/>
+              </w:rPr>
+              <w:t>Manage the number and location of terrorists and civilians</w:t>
+            </w:r>
+            <w:r>
+              <w:rPr>
+                <w:rFonts w:ascii="Times New Roman" w:hAnsi="Times New Roman" w:cs="Times New Roman"/>
+              </w:rPr>
+              <w:t>;</w:t>
+            </w:r>
+          </w:p>
+          <w:p>
+            <w:pPr>
+              <w:cnfStyle w:val="000000000000" w:firstRow="0" w:lastRow="0" w:firstColumn="0" w:lastColumn="0" w:oddVBand="0" w:evenVBand="0" w:oddHBand="0" w:evenHBand="0" w:firstRowFirstColumn="0" w:firstRowLastColumn="0" w:lastRowFirstColumn="0" w:lastRowLastColumn="0"/>
+              <w:rPr>
+                <w:rFonts w:ascii="Times New Roman" w:hAnsi="Times New Roman" w:cs="Times New Roman"/>
+              </w:rPr>
+            </w:pPr>
+            <w:r>
+              <w:rPr>
+                <w:rFonts w:ascii="Times New Roman" w:hAnsi="Times New Roman" w:cs="Times New Roman"/>
+              </w:rPr>
+              <w:t>Create a random position for every terrorist and civilian; set a noise function to make the person move in a range of -1 and 1</w:t>
+            </w:r>
+          </w:p>
+          <w:p>
+            <w:pPr>
+              <w:cnfStyle w:val="000000000000" w:firstRow="0" w:lastRow="0" w:firstColumn="0" w:lastColumn="0" w:oddVBand="0" w:evenVBand="0" w:oddHBand="0" w:evenHBand="0" w:firstRowFirstColumn="0" w:firstRowLastColumn="0" w:lastRowFirstColumn="0" w:lastRowLastColumn="0"/>
+              <w:rPr>
+                <w:rFonts w:ascii="Times New Roman" w:hAnsi="Times New Roman" w:cs="Times New Roman"/>
+              </w:rPr>
+            </w:pPr>
+          </w:p>
+        </w:tc>
+        <w:tc>
+          <w:tcPr>
+            <w:tcW w:w="1980" w:type="dxa"/>
+          </w:tcPr>
+          <w:p>
+            <w:pPr>
+              <w:cnfStyle w:val="000000000000" w:firstRow="0" w:lastRow="0" w:firstColumn="0" w:lastColumn="0" w:oddVBand="0" w:evenVBand="0" w:oddHBand="0" w:evenHBand="0" w:firstRowFirstColumn="0" w:firstRowLastColumn="0" w:lastRowFirstColumn="0" w:lastRowLastColumn="0"/>
+              <w:rPr>
+                <w:rFonts w:ascii="Times New Roman" w:hAnsi="Times New Roman" w:cs="Times New Roman"/>
+              </w:rPr>
+            </w:pPr>
+            <w:r>
+              <w:rPr>
+                <w:rFonts w:ascii="Times New Roman" w:hAnsi="Times New Roman" w:cs="Times New Roman"/>
+              </w:rPr>
+              <w:t xml:space="preserve">Using </w:t>
+            </w:r>
+            <w:r>
+              <w:rPr>
+                <w:rFonts w:ascii="Times New Roman" w:hAnsi="Times New Roman" w:cs="Times New Roman"/>
+              </w:rPr>
+              <w:t>Minim audio library</w:t>
+            </w:r>
+            <w:r>
+              <w:rPr>
+                <w:rFonts w:ascii="Times New Roman" w:hAnsi="Times New Roman" w:cs="Times New Roman"/>
+              </w:rPr>
+              <w:t xml:space="preserve"> to create sound of shooting, sound of sound of loading bullets, sound of switching riffles, background noise sound, and mission nicely done sound. </w:t>
+            </w:r>
+          </w:p>
+          <w:p>
+            <w:pPr>
+              <w:cnfStyle w:val="000000000000" w:firstRow="0" w:lastRow="0" w:firstColumn="0" w:lastColumn="0" w:oddVBand="0" w:evenVBand="0" w:oddHBand="0" w:evenHBand="0" w:firstRowFirstColumn="0" w:firstRowLastColumn="0" w:lastRowFirstColumn="0" w:lastRowLastColumn="0"/>
+              <w:rPr>
+                <w:rFonts w:ascii="Times New Roman" w:hAnsi="Times New Roman" w:cs="Times New Roman"/>
+              </w:rPr>
+            </w:pPr>
+          </w:p>
+        </w:tc>
+        <w:tc>
+          <w:tcPr>
+            <w:tcW w:w="1200" w:type="dxa"/>
+          </w:tcPr>
+          <w:p>
+            <w:pPr>
+              <w:cnfStyle w:val="000000000000" w:firstRow="0" w:lastRow="0" w:firstColumn="0" w:lastColumn="0" w:oddVBand="0" w:evenVBand="0" w:oddHBand="0" w:evenHBand="0" w:firstRowFirstColumn="0" w:firstRowLastColumn="0" w:lastRowFirstColumn="0" w:lastRowLastColumn="0"/>
+              <w:rPr>
+                <w:rFonts w:ascii="Times New Roman" w:hAnsi="Times New Roman" w:cs="Times New Roman"/>
+                <w:color w:val="FF0000"/>
+              </w:rPr>
+            </w:pPr>
+          </w:p>
+        </w:tc>
+      </w:tr>
+      <w:tr>
+        <w:trPr>
+          <w:trHeight w:val="61"/>
+        </w:trPr>
+        <w:tc>
+          <w:tcPr>
+            <w:cnfStyle w:val="001000000000" w:firstRow="0" w:lastRow="0" w:firstColumn="1" w:lastColumn="0" w:oddVBand="0" w:evenVBand="0" w:oddHBand="0" w:evenHBand="0" w:firstRowFirstColumn="0" w:firstRowLastColumn="0" w:lastRowFirstColumn="0" w:lastRowLastColumn="0"/>
+            <w:tcW w:w="521" w:type="dxa"/>
+          </w:tcPr>
+          <w:p>
+            <w:pPr>
+              <w:rPr>
+                <w:rFonts w:ascii="Times New Roman" w:hAnsi="Times New Roman" w:cs="Times New Roman"/>
+              </w:rPr>
+            </w:pPr>
+            <w:r>
+              <w:rPr>
+                <w:rFonts w:ascii="Times New Roman" w:hAnsi="Times New Roman" w:cs="Times New Roman"/>
+              </w:rPr>
+              <w:t>7</w:t>
+            </w:r>
+          </w:p>
+        </w:tc>
+        <w:tc>
+          <w:tcPr>
+            <w:tcW w:w="1955" w:type="dxa"/>
+          </w:tcPr>
+          <w:p>
+            <w:pPr>
+              <w:cnfStyle w:val="000000000000" w:firstRow="0" w:lastRow="0" w:firstColumn="0" w:lastColumn="0" w:oddVBand="0" w:evenVBand="0" w:oddHBand="0" w:evenHBand="0" w:firstRowFirstColumn="0" w:firstRowLastColumn="0" w:lastRowFirstColumn="0" w:lastRowLastColumn="0"/>
+              <w:rPr>
+                <w:rFonts w:ascii="Times New Roman" w:hAnsi="Times New Roman" w:cs="Times New Roman"/>
+              </w:rPr>
+            </w:pPr>
+            <w:r>
+              <w:rPr>
+                <w:rFonts w:ascii="Times New Roman" w:hAnsi="Times New Roman" w:cs="Times New Roman"/>
+              </w:rPr>
+              <w:t>Mission</w:t>
+            </w:r>
+          </w:p>
+        </w:tc>
+        <w:tc>
+          <w:tcPr>
+            <w:tcW w:w="2919" w:type="dxa"/>
+          </w:tcPr>
+          <w:p>
+            <w:pPr>
+              <w:cnfStyle w:val="000000000000" w:firstRow="0" w:lastRow="0" w:firstColumn="0" w:lastColumn="0" w:oddVBand="0" w:evenVBand="0" w:oddHBand="0" w:evenHBand="0" w:firstRowFirstColumn="0" w:firstRowLastColumn="0" w:lastRowFirstColumn="0" w:lastRowLastColumn="0"/>
+              <w:rPr>
+                <w:rFonts w:ascii="Times New Roman" w:hAnsi="Times New Roman" w:cs="Times New Roman"/>
+              </w:rPr>
+            </w:pPr>
+            <w:r>
+              <w:rPr>
+                <w:rFonts w:ascii="Times New Roman" w:hAnsi="Times New Roman" w:cs="Times New Roman"/>
+              </w:rPr>
+              <w:t>Manage the setting of this game</w:t>
+            </w:r>
+            <w:r>
+              <w:rPr>
+                <w:rFonts w:ascii="Times New Roman" w:hAnsi="Times New Roman" w:cs="Times New Roman"/>
+              </w:rPr>
+              <w:t>:</w:t>
+            </w:r>
+          </w:p>
+          <w:p>
+            <w:pPr>
+              <w:cnfStyle w:val="000000000000" w:firstRow="0" w:lastRow="0" w:firstColumn="0" w:lastColumn="0" w:oddVBand="0" w:evenVBand="0" w:oddHBand="0" w:evenHBand="0" w:firstRowFirstColumn="0" w:firstRowLastColumn="0" w:lastRowFirstColumn="0" w:lastRowLastColumn="0"/>
+              <w:rPr>
+                <w:rFonts w:ascii="Times New Roman" w:hAnsi="Times New Roman" w:cs="Times New Roman"/>
+              </w:rPr>
+            </w:pPr>
+            <w:r>
+              <w:rPr>
+                <w:rFonts w:ascii="Times New Roman" w:hAnsi="Times New Roman" w:cs="Times New Roman"/>
+              </w:rPr>
+              <w:t>Define how many level and each level has how many targets and civilians in the scene;</w:t>
+            </w:r>
+          </w:p>
+          <w:p>
+            <w:pPr>
+              <w:cnfStyle w:val="000000000000" w:firstRow="0" w:lastRow="0" w:firstColumn="0" w:lastColumn="0" w:oddVBand="0" w:evenVBand="0" w:oddHBand="0" w:evenHBand="0" w:firstRowFirstColumn="0" w:firstRowLastColumn="0" w:lastRowFirstColumn="0" w:lastRowLastColumn="0"/>
+              <w:rPr>
+                <w:rFonts w:ascii="Times New Roman" w:hAnsi="Times New Roman" w:cs="Times New Roman"/>
+                <w:color w:val="FF0000"/>
+              </w:rPr>
+            </w:pPr>
+            <w:r>
+              <w:rPr>
+                <w:rFonts w:ascii="Times New Roman" w:hAnsi="Times New Roman" w:cs="Times New Roman"/>
+              </w:rPr>
+              <w:t>Define how much time the player has to finish the mission;</w:t>
+            </w:r>
+          </w:p>
+        </w:tc>
+        <w:tc>
+          <w:tcPr>
+            <w:tcW w:w="1980" w:type="dxa"/>
+          </w:tcPr>
+          <w:p>
+            <w:pPr>
+              <w:cnfStyle w:val="000000000000" w:firstRow="0" w:lastRow="0" w:firstColumn="0" w:lastColumn="0" w:oddVBand="0" w:evenVBand="0" w:oddHBand="0" w:evenHBand="0" w:firstRowFirstColumn="0" w:firstRowLastColumn="0" w:lastRowFirstColumn="0" w:lastRowLastColumn="0"/>
+              <w:rPr>
+                <w:rFonts w:ascii="Times New Roman" w:hAnsi="Times New Roman" w:cs="Times New Roman"/>
+                <w:color w:val="FF0000"/>
+              </w:rPr>
+            </w:pPr>
+          </w:p>
+        </w:tc>
+        <w:tc>
+          <w:tcPr>
+            <w:tcW w:w="1200" w:type="dxa"/>
+          </w:tcPr>
+          <w:p>
+            <w:pPr>
+              <w:cnfStyle w:val="000000000000" w:firstRow="0" w:lastRow="0" w:firstColumn="0" w:lastColumn="0" w:oddVBand="0" w:evenVBand="0" w:oddHBand="0" w:evenHBand="0" w:firstRowFirstColumn="0" w:firstRowLastColumn="0" w:lastRowFirstColumn="0" w:lastRowLastColumn="0"/>
+              <w:rPr>
+                <w:rFonts w:ascii="Times New Roman" w:hAnsi="Times New Roman" w:cs="Times New Roman"/>
+                <w:color w:val="FF0000"/>
+              </w:rPr>
+            </w:pPr>
+          </w:p>
+        </w:tc>
+      </w:tr>
+      <w:tr>
+        <w:trPr>
+          <w:trHeight w:val="61"/>
+        </w:trPr>
+        <w:tc>
+          <w:tcPr>
+            <w:cnfStyle w:val="001000000000" w:firstRow="0" w:lastRow="0" w:firstColumn="1" w:lastColumn="0" w:oddVBand="0" w:evenVBand="0" w:oddHBand="0" w:evenHBand="0" w:firstRowFirstColumn="0" w:firstRowLastColumn="0" w:lastRowFirstColumn="0" w:lastRowLastColumn="0"/>
+            <w:tcW w:w="521" w:type="dxa"/>
+          </w:tcPr>
+          <w:p>
+            <w:pPr>
+              <w:rPr>
+                <w:rFonts w:ascii="Times New Roman" w:hAnsi="Times New Roman" w:cs="Times New Roman"/>
+              </w:rPr>
+            </w:pPr>
+            <w:r>
+              <w:rPr>
+                <w:rFonts w:ascii="Times New Roman" w:hAnsi="Times New Roman" w:cs="Times New Roman"/>
+              </w:rPr>
+              <w:t>8</w:t>
+            </w:r>
+          </w:p>
+        </w:tc>
+        <w:tc>
+          <w:tcPr>
+            <w:tcW w:w="1955" w:type="dxa"/>
+          </w:tcPr>
+          <w:p>
+            <w:pPr>
+              <w:cnfStyle w:val="000000000000" w:firstRow="0" w:lastRow="0" w:firstColumn="0" w:lastColumn="0" w:oddVBand="0" w:evenVBand="0" w:oddHBand="0" w:evenHBand="0" w:firstRowFirstColumn="0" w:firstRowLastColumn="0" w:lastRowFirstColumn="0" w:lastRowLastColumn="0"/>
+              <w:rPr>
+                <w:rFonts w:ascii="Times New Roman" w:hAnsi="Times New Roman" w:cs="Times New Roman"/>
+              </w:rPr>
+            </w:pPr>
+            <w:r>
+              <w:rPr>
+                <w:rFonts w:ascii="Times New Roman" w:hAnsi="Times New Roman" w:cs="Times New Roman"/>
+              </w:rPr>
+              <w:t>Menu</w:t>
+            </w:r>
+          </w:p>
+        </w:tc>
+        <w:tc>
+          <w:tcPr>
+            <w:tcW w:w="2919" w:type="dxa"/>
+          </w:tcPr>
+          <w:p>
+            <w:pPr>
+              <w:cnfStyle w:val="000000000000" w:firstRow="0" w:lastRow="0" w:firstColumn="0" w:lastColumn="0" w:oddVBand="0" w:evenVBand="0" w:oddHBand="0" w:evenHBand="0" w:firstRowFirstColumn="0" w:firstRowLastColumn="0" w:lastRowFirstColumn="0" w:lastRowLastColumn="0"/>
+              <w:rPr>
+                <w:rFonts w:ascii="Times New Roman" w:hAnsi="Times New Roman" w:cs="Times New Roman"/>
+                <w:color w:val="FF0000"/>
+              </w:rPr>
+            </w:pPr>
+            <w:r>
+              <w:rPr>
+                <w:rFonts w:ascii="Times New Roman" w:hAnsi="Times New Roman" w:cs="Times New Roman"/>
+              </w:rPr>
+              <w:t>Create a main menu to let player choose his scene</w:t>
+            </w:r>
+            <w:r>
+              <w:rPr>
+                <w:rFonts w:ascii="Times New Roman" w:hAnsi="Times New Roman" w:cs="Times New Roman"/>
+              </w:rPr>
+              <w:t>, setup music and read help of this game</w:t>
+            </w:r>
+          </w:p>
+        </w:tc>
+        <w:tc>
+          <w:tcPr>
+            <w:tcW w:w="1980" w:type="dxa"/>
+          </w:tcPr>
+          <w:p>
+            <w:pPr>
+              <w:cnfStyle w:val="000000000000" w:firstRow="0" w:lastRow="0" w:firstColumn="0" w:lastColumn="0" w:oddVBand="0" w:evenVBand="0" w:oddHBand="0" w:evenHBand="0" w:firstRowFirstColumn="0" w:firstRowLastColumn="0" w:lastRowFirstColumn="0" w:lastRowLastColumn="0"/>
+              <w:rPr>
+                <w:rFonts w:ascii="Times New Roman" w:hAnsi="Times New Roman" w:cs="Times New Roman"/>
+                <w:color w:val="FF0000"/>
+              </w:rPr>
+            </w:pPr>
+          </w:p>
+        </w:tc>
+        <w:tc>
+          <w:tcPr>
+            <w:tcW w:w="1200" w:type="dxa"/>
+          </w:tcPr>
+          <w:p>
+            <w:pPr>
+              <w:cnfStyle w:val="000000000000" w:firstRow="0" w:lastRow="0" w:firstColumn="0" w:lastColumn="0" w:oddVBand="0" w:evenVBand="0" w:oddHBand="0" w:evenHBand="0" w:firstRowFirstColumn="0" w:firstRowLastColumn="0" w:lastRowFirstColumn="0" w:lastRowLastColumn="0"/>
+              <w:rPr>
+                <w:rFonts w:ascii="Times New Roman" w:hAnsi="Times New Roman" w:cs="Times New Roman"/>
+                <w:color w:val="FF0000"/>
+              </w:rPr>
+            </w:pPr>
+          </w:p>
+        </w:tc>
+      </w:tr>
+      <w:tr>
+        <w:trPr>
+          <w:trHeight w:val="61"/>
+        </w:trPr>
+        <w:tc>
+          <w:tcPr>
+            <w:cnfStyle w:val="001000000000" w:firstRow="0" w:lastRow="0" w:firstColumn="1" w:lastColumn="0" w:oddVBand="0" w:evenVBand="0" w:oddHBand="0" w:evenHBand="0" w:firstRowFirstColumn="0" w:firstRowLastColumn="0" w:lastRowFirstColumn="0" w:lastRowLastColumn="0"/>
+            <w:tcW w:w="521" w:type="dxa"/>
+          </w:tcPr>
+          <w:p>
+            <w:pPr>
+              <w:rPr>
+                <w:rFonts w:ascii="Times New Roman" w:hAnsi="Times New Roman" w:cs="Times New Roman"/>
+              </w:rPr>
+            </w:pPr>
+            <w:r>
+              <w:rPr>
+                <w:rFonts w:ascii="Times New Roman" w:hAnsi="Times New Roman" w:cs="Times New Roman"/>
+              </w:rPr>
+              <w:t>9</w:t>
+            </w:r>
+          </w:p>
+        </w:tc>
+        <w:tc>
+          <w:tcPr>
+            <w:tcW w:w="1955" w:type="dxa"/>
+          </w:tcPr>
+          <w:p>
+            <w:pPr>
+              <w:cnfStyle w:val="000000000000" w:firstRow="0" w:lastRow="0" w:firstColumn="0" w:lastColumn="0" w:oddVBand="0" w:evenVBand="0" w:oddHBand="0" w:evenHBand="0" w:firstRowFirstColumn="0" w:firstRowLastColumn="0" w:lastRowFirstColumn="0" w:lastRowLastColumn="0"/>
+              <w:rPr>
+                <w:rFonts w:ascii="Times New Roman" w:hAnsi="Times New Roman" w:cs="Times New Roman"/>
+              </w:rPr>
+            </w:pPr>
+            <w:r>
+              <w:rPr>
+                <w:rFonts w:ascii="Times New Roman" w:hAnsi="Times New Roman" w:cs="Times New Roman"/>
+              </w:rPr>
+              <w:t>Taken</w:t>
+            </w:r>
+          </w:p>
+        </w:tc>
+        <w:tc>
+          <w:tcPr>
+            <w:tcW w:w="2919" w:type="dxa"/>
+          </w:tcPr>
+          <w:p>
+            <w:pPr>
+              <w:cnfStyle w:val="000000000000" w:firstRow="0" w:lastRow="0" w:firstColumn="0" w:lastColumn="0" w:oddVBand="0" w:evenVBand="0" w:oddHBand="0" w:evenHBand="0" w:firstRowFirstColumn="0" w:firstRowLastColumn="0" w:lastRowFirstColumn="0" w:lastRowLastColumn="0"/>
+              <w:rPr>
+                <w:rFonts w:ascii="Times New Roman" w:hAnsi="Times New Roman" w:cs="Times New Roman"/>
+                <w:color w:val="FF0000"/>
+              </w:rPr>
+            </w:pPr>
+            <w:r>
+              <w:rPr>
+                <w:rFonts w:ascii="Times New Roman" w:hAnsi="Times New Roman" w:cs="Times New Roman"/>
+              </w:rPr>
+              <w:t>Act like a main program ‘Taken’, the start</w:t>
+            </w:r>
+            <w:r>
+              <w:rPr>
+                <w:rFonts w:ascii="Times New Roman" w:hAnsi="Times New Roman" w:cs="Times New Roman"/>
+              </w:rPr>
+              <w:t>ing</w:t>
+            </w:r>
+            <w:r>
+              <w:rPr>
+                <w:rFonts w:ascii="Times New Roman" w:hAnsi="Times New Roman" w:cs="Times New Roman"/>
+              </w:rPr>
+              <w:t xml:space="preserve"> </w:t>
+            </w:r>
+            <w:r>
+              <w:rPr>
+                <w:rFonts w:ascii="Times New Roman" w:hAnsi="Times New Roman" w:cs="Times New Roman"/>
+              </w:rPr>
+              <w:t>point</w:t>
+            </w:r>
+            <w:r>
+              <w:rPr>
+                <w:rFonts w:ascii="Times New Roman" w:hAnsi="Times New Roman" w:cs="Times New Roman"/>
+              </w:rPr>
+              <w:t xml:space="preserve"> of this game</w:t>
+            </w:r>
+            <w:r>
+              <w:rPr>
+                <w:rFonts w:ascii="Times New Roman" w:hAnsi="Times New Roman" w:cs="Times New Roman"/>
+              </w:rPr>
+              <w:t xml:space="preserve">. </w:t>
+            </w:r>
+          </w:p>
+        </w:tc>
+        <w:tc>
+          <w:tcPr>
+            <w:tcW w:w="1980" w:type="dxa"/>
+          </w:tcPr>
+          <w:p>
+            <w:pPr>
+              <w:cnfStyle w:val="000000000000" w:firstRow="0" w:lastRow="0" w:firstColumn="0" w:lastColumn="0" w:oddVBand="0" w:evenVBand="0" w:oddHBand="0" w:evenHBand="0" w:firstRowFirstColumn="0" w:firstRowLastColumn="0" w:lastRowFirstColumn="0" w:lastRowLastColumn="0"/>
+              <w:rPr>
+                <w:rFonts w:ascii="Times New Roman" w:hAnsi="Times New Roman" w:cs="Times New Roman"/>
+                <w:color w:val="FF0000"/>
+              </w:rPr>
+            </w:pPr>
+          </w:p>
+        </w:tc>
+        <w:tc>
+          <w:tcPr>
+            <w:tcW w:w="1200" w:type="dxa"/>
+          </w:tcPr>
+          <w:p>
+            <w:pPr>
+              <w:cnfStyle w:val="000000000000" w:firstRow="0" w:lastRow="0" w:firstColumn="0" w:lastColumn="0" w:oddVBand="0" w:evenVBand="0" w:oddHBand="0" w:evenHBand="0" w:firstRowFirstColumn="0" w:firstRowLastColumn="0" w:lastRowFirstColumn="0" w:lastRowLastColumn="0"/>
+              <w:rPr>
+                <w:rFonts w:ascii="Times New Roman" w:hAnsi="Times New Roman" w:cs="Times New Roman"/>
+                <w:color w:val="FF0000"/>
+              </w:rPr>
+            </w:pPr>
+          </w:p>
+        </w:tc>
+      </w:tr>
+    </w:tbl>
+    <w:p>
+      <w:pPr>
+        <w:ind w:firstLine="720"/>
         <w:rPr>
           <w:rFonts w:ascii="Times New Roman" w:hAnsi="Times New Roman" w:cs="Times New Roman"/>
           <w:color w:val="FF0000"/>
         </w:rPr>
-        <w:t>Outline the programming con</w:t>
-      </w:r>
-      <w:bookmarkStart w:id="0" w:name="_GoBack"/>
-      <w:bookmarkEnd w:id="0"/>
-      <w:r>
-        <w:rPr>
-          <w:rFonts w:ascii="Times New Roman" w:hAnsi="Times New Roman" w:cs="Times New Roman"/>
-          <w:color w:val="FF0000"/>
-        </w:rPr>
-        <w:t xml:space="preserve">cepts/techniques we've learned that you think you will need to complete your project. </w:t>
-      </w:r>
+      </w:pPr>
     </w:p>
     <w:p>
       <w:pPr>
@@ -1081,7 +2466,20 @@
         <w:rPr>
           <w:rFonts w:ascii="Times New Roman" w:hAnsi="Times New Roman" w:cs="Times New Roman"/>
         </w:rPr>
-        <w:t xml:space="preserve">Create a scene class to deal with generating the levels of scene with terrorists and </w:t>
+        <w:t xml:space="preserve">Create a scene </w:t>
+      </w:r>
+      <w:r>
+        <w:rPr>
+          <w:rFonts w:ascii="Times New Roman" w:hAnsi="Times New Roman" w:cs="Times New Roman"/>
+          <w:color w:val="0070C0"/>
+        </w:rPr>
+        <w:t>class</w:t>
+      </w:r>
+      <w:r>
+        <w:rPr>
+          <w:rFonts w:ascii="Times New Roman" w:hAnsi="Times New Roman" w:cs="Times New Roman"/>
+        </w:rPr>
+        <w:t xml:space="preserve"> to deal with generating the levels of scene with terrorists and </w:t>
       </w:r>
       <w:r>
         <w:rPr>
@@ -1114,7 +2512,20 @@
         <w:rPr>
           <w:rFonts w:ascii="Times New Roman" w:hAnsi="Times New Roman" w:cs="Times New Roman"/>
         </w:rPr>
-        <w:t xml:space="preserve">Create a timer class to deal with the specific time that the mission requires. </w:t>
+        <w:t xml:space="preserve">Create a </w:t>
+      </w:r>
+      <w:r>
+        <w:rPr>
+          <w:rFonts w:ascii="Times New Roman" w:hAnsi="Times New Roman" w:cs="Times New Roman"/>
+          <w:color w:val="0070C0"/>
+        </w:rPr>
+        <w:t>timer</w:t>
+      </w:r>
+      <w:r>
+        <w:rPr>
+          <w:rFonts w:ascii="Times New Roman" w:hAnsi="Times New Roman" w:cs="Times New Roman"/>
+        </w:rPr>
+        <w:t xml:space="preserve"> class to deal with the specific time that the mission requires. </w:t>
       </w:r>
     </w:p>
     <w:p>
@@ -1129,7 +2540,27 @@
         <w:rPr>
           <w:rFonts w:ascii="Times New Roman" w:hAnsi="Times New Roman" w:cs="Times New Roman"/>
         </w:rPr>
-        <w:t>Using Noise function for m</w:t>
+        <w:t xml:space="preserve">Using </w:t>
+      </w:r>
+      <w:r>
+        <w:rPr>
+          <w:rFonts w:ascii="Times New Roman" w:hAnsi="Times New Roman" w:cs="Times New Roman"/>
+          <w:color w:val="0070C0"/>
+        </w:rPr>
+        <w:t>n</w:t>
+      </w:r>
+      <w:r>
+        <w:rPr>
+          <w:rFonts w:ascii="Times New Roman" w:hAnsi="Times New Roman" w:cs="Times New Roman"/>
+          <w:color w:val="0070C0"/>
+        </w:rPr>
+        <w:t>oise</w:t>
+      </w:r>
+      <w:r>
+        <w:rPr>
+          <w:rFonts w:ascii="Times New Roman" w:hAnsi="Times New Roman" w:cs="Times New Roman"/>
+        </w:rPr>
+        <w:t xml:space="preserve"> function for m</w:t>
       </w:r>
       <w:r>
         <w:rPr>
@@ -1141,7 +2572,19 @@
         <w:rPr>
           <w:rFonts w:ascii="Times New Roman" w:hAnsi="Times New Roman" w:cs="Times New Roman"/>
         </w:rPr>
-        <w:t xml:space="preserve">s close around a location which is generated by Random function.  </w:t>
+        <w:t xml:space="preserve">s around a </w:t>
+      </w:r>
+      <w:r>
+        <w:rPr>
+          <w:rFonts w:ascii="Times New Roman" w:hAnsi="Times New Roman" w:cs="Times New Roman"/>
+        </w:rPr>
+        <w:t>location which is generated by r</w:t>
+      </w:r>
+      <w:r>
+        <w:rPr>
+          <w:rFonts w:ascii="Times New Roman" w:hAnsi="Times New Roman" w:cs="Times New Roman"/>
+        </w:rPr>
+        <w:t xml:space="preserve">andom function.  </w:t>
       </w:r>
     </w:p>
     <w:p>
@@ -1155,8 +2598,27 @@
       <w:r>
         <w:rPr>
           <w:rFonts w:ascii="Times New Roman" w:hAnsi="Times New Roman" w:cs="Times New Roman"/>
-        </w:rPr>
-        <w:t xml:space="preserve">Collisions are needed for shooting the terrorists. </w:t>
+          <w:color w:val="0070C0"/>
+        </w:rPr>
+        <w:t>Collisions</w:t>
+      </w:r>
+      <w:r>
+        <w:rPr>
+          <w:rFonts w:ascii="Times New Roman" w:hAnsi="Times New Roman" w:cs="Times New Roman"/>
+        </w:rPr>
+        <w:t xml:space="preserve"> are needed for </w:t>
+      </w:r>
+      <w:r>
+        <w:rPr>
+          <w:rFonts w:ascii="Times New Roman" w:hAnsi="Times New Roman" w:cs="Times New Roman"/>
+        </w:rPr>
+        <w:t>decide if player has done a good shot to</w:t>
+      </w:r>
+      <w:r>
+        <w:rPr>
+          <w:rFonts w:ascii="Times New Roman" w:hAnsi="Times New Roman" w:cs="Times New Roman"/>
+        </w:rPr>
+        <w:t xml:space="preserve"> the terrorists. </w:t>
       </w:r>
     </w:p>
     <w:p>
@@ -1171,7 +2633,20 @@
         <w:rPr>
           <w:rFonts w:ascii="Times New Roman" w:hAnsi="Times New Roman" w:cs="Times New Roman"/>
         </w:rPr>
-        <w:t>Using a tint function to make a transparency scope.</w:t>
+        <w:t xml:space="preserve">Using a </w:t>
+      </w:r>
+      <w:r>
+        <w:rPr>
+          <w:rFonts w:ascii="Times New Roman" w:hAnsi="Times New Roman" w:cs="Times New Roman"/>
+          <w:color w:val="0070C0"/>
+        </w:rPr>
+        <w:t>tint</w:t>
+      </w:r>
+      <w:r>
+        <w:rPr>
+          <w:rFonts w:ascii="Times New Roman" w:hAnsi="Times New Roman" w:cs="Times New Roman"/>
+        </w:rPr>
+        <w:t xml:space="preserve"> function to make a transparency scope.</w:t>
       </w:r>
     </w:p>
     <w:p>
@@ -1198,7 +2673,41 @@
         <w:rPr>
           <w:rFonts w:ascii="Times New Roman" w:hAnsi="Times New Roman" w:cs="Times New Roman"/>
         </w:rPr>
-        <w:t>to shoot.</w:t>
+        <w:t xml:space="preserve">trigger the </w:t>
+      </w:r>
+      <w:r>
+        <w:rPr>
+          <w:rFonts w:ascii="Times New Roman" w:hAnsi="Times New Roman" w:cs="Times New Roman"/>
+        </w:rPr>
+        <w:t>shoot.</w:t>
+      </w:r>
+    </w:p>
+    <w:p>
+      <w:pPr>
+        <w:spacing w:line="480" w:lineRule="auto"/>
+        <w:ind w:firstLine="720"/>
+        <w:rPr>
+          <w:rFonts w:ascii="Times New Roman" w:hAnsi="Times New Roman" w:cs="Times New Roman"/>
+        </w:rPr>
+      </w:pPr>
+      <w:r>
+        <w:rPr>
+          <w:rFonts w:ascii="Times New Roman" w:hAnsi="Times New Roman" w:cs="Times New Roman"/>
+        </w:rPr>
+        <w:t xml:space="preserve">Using </w:t>
+      </w:r>
+      <w:r>
+        <w:rPr>
+          <w:rFonts w:ascii="Times New Roman" w:hAnsi="Times New Roman" w:cs="Times New Roman"/>
+          <w:color w:val="0070C0"/>
+        </w:rPr>
+        <w:t>array</w:t>
+      </w:r>
+      <w:r>
+        <w:rPr>
+          <w:rFonts w:ascii="Times New Roman" w:hAnsi="Times New Roman" w:cs="Times New Roman"/>
+        </w:rPr>
+        <w:t>s to manage the objects of terrorists and objects of civilians.</w:t>
       </w:r>
     </w:p>
     <w:p>
@@ -1231,12 +2740,120 @@
       <w:r>
         <w:rPr>
           <w:rFonts w:ascii="Times New Roman" w:hAnsi="Times New Roman" w:cs="Times New Roman"/>
+        </w:rPr>
+        <w:t xml:space="preserve">Library: </w:t>
+      </w:r>
+    </w:p>
+    <w:p>
+      <w:pPr>
+        <w:spacing w:line="480" w:lineRule="auto"/>
+        <w:ind w:left="720" w:firstLine="720"/>
+        <w:rPr>
+          <w:rFonts w:ascii="Times New Roman" w:hAnsi="Times New Roman" w:cs="Times New Roman"/>
+        </w:rPr>
+      </w:pPr>
+      <w:r>
+        <w:rPr>
+          <w:rFonts w:ascii="Times New Roman" w:hAnsi="Times New Roman" w:cs="Times New Roman"/>
+        </w:rPr>
+        <w:t>gifAnimation</w:t>
+      </w:r>
+      <w:r>
+        <w:rPr>
+          <w:rFonts w:ascii="Times New Roman" w:hAnsi="Times New Roman" w:cs="Times New Roman"/>
+        </w:rPr>
+        <w:t xml:space="preserve"> version 3.1</w:t>
+      </w:r>
+    </w:p>
+    <w:p>
+      <w:pPr>
+        <w:spacing w:line="480" w:lineRule="auto"/>
+        <w:ind w:left="720" w:firstLine="720"/>
+        <w:rPr>
+          <w:rFonts w:ascii="Times New Roman" w:hAnsi="Times New Roman" w:cs="Times New Roman"/>
+        </w:rPr>
+      </w:pPr>
+      <w:r>
+        <w:rPr>
+          <w:rFonts w:ascii="Times New Roman" w:hAnsi="Times New Roman" w:cs="Times New Roman"/>
+        </w:rPr>
+        <w:t>Minim audio library</w:t>
+      </w:r>
+    </w:p>
+    <w:p>
+      <w:pPr>
+        <w:spacing w:line="480" w:lineRule="auto"/>
+        <w:ind w:firstLine="720"/>
+        <w:rPr>
+          <w:rFonts w:ascii="Times New Roman" w:hAnsi="Times New Roman" w:cs="Times New Roman"/>
+        </w:rPr>
+      </w:pPr>
+      <w:r>
+        <w:rPr>
+          <w:rFonts w:ascii="Times New Roman" w:hAnsi="Times New Roman" w:cs="Times New Roman"/>
+        </w:rPr>
+        <w:t xml:space="preserve">website: </w:t>
+      </w:r>
+    </w:p>
+    <w:p>
+      <w:pPr>
+        <w:spacing w:line="480" w:lineRule="auto"/>
+        <w:ind w:left="720" w:firstLine="720"/>
+        <w:rPr>
+          <w:rFonts w:ascii="Times New Roman" w:hAnsi="Times New Roman" w:cs="Times New Roman"/>
           <w:color w:val="FF0000"/>
         </w:rPr>
-        <w:t>If you need technical ideas that you don't know about yet, do some (quick) research into libraries or existing code that might help you achieve your goals. List websites or libraries that you think will help and how they will help.</w:t>
-      </w:r>
+      </w:pPr>
+      <w:hyperlink r:id="rId12" w:history="1">
+        <w:r>
+          <w:rPr>
+            <w:rStyle w:val="Hyperlink"/>
+            <w:rFonts w:ascii="Times New Roman" w:hAnsi="Times New Roman" w:cs="Times New Roman"/>
+          </w:rPr>
+          <w:t>https://processing.org/reference/</w:t>
+        </w:r>
+      </w:hyperlink>
+    </w:p>
+    <w:p>
+      <w:pPr>
+        <w:spacing w:line="480" w:lineRule="auto"/>
+        <w:ind w:left="720" w:firstLine="720"/>
+        <w:rPr>
+          <w:rFonts w:ascii="Times New Roman" w:hAnsi="Times New Roman" w:cs="Times New Roman"/>
+          <w:color w:val="FF0000"/>
+        </w:rPr>
+      </w:pPr>
+      <w:hyperlink r:id="rId13" w:history="1">
+        <w:r>
+          <w:rPr>
+            <w:rStyle w:val="Hyperlink"/>
+            <w:rFonts w:ascii="Times New Roman" w:hAnsi="Times New Roman" w:cs="Times New Roman"/>
+          </w:rPr>
+          <w:t>https://forum.processing.org/</w:t>
+        </w:r>
+      </w:hyperlink>
+    </w:p>
+    <w:p>
+      <w:pPr>
+        <w:spacing w:line="480" w:lineRule="auto"/>
+        <w:ind w:left="720" w:firstLine="720"/>
+        <w:rPr>
+          <w:rFonts w:ascii="Times New Roman" w:hAnsi="Times New Roman" w:cs="Times New Roman"/>
+        </w:rPr>
+      </w:pPr>
+      <w:hyperlink r:id="rId14" w:history="1">
+        <w:r>
+          <w:rPr>
+            <w:rStyle w:val="Hyperlink"/>
+            <w:rFonts w:ascii="Times New Roman" w:hAnsi="Times New Roman" w:cs="Times New Roman"/>
+          </w:rPr>
+          <w:t>http://youtube.com</w:t>
+        </w:r>
+      </w:hyperlink>
     </w:p>
     <w:sectPr>
+      <w:headerReference w:type="even" r:id="rId15"/>
+      <w:headerReference w:type="default" r:id="rId16"/>
       <w:pgSz w:w="12240" w:h="15840"/>
       <w:pgMar w:top="1440" w:right="1440" w:bottom="1440" w:left="1440" w:header="720" w:footer="720" w:gutter="0"/>
       <w:cols w:space="720"/>
@@ -1246,12 +2863,148 @@
 </w:document>
 </file>
 
+<file path=word/endnotes.xml><?xml version="1.0" encoding="utf-8"?>
+<w:endnotes xmlns:wpc="http://schemas.microsoft.com/office/word/2010/wordprocessingCanvas" xmlns:mo="http://schemas.microsoft.com/office/mac/office/2008/main" xmlns:mc="http://schemas.openxmlformats.org/markup-compatibility/2006" xmlns:mv="urn:schemas-microsoft-com:mac:vml" xmlns:o="urn:schemas-microsoft-com:office:office" xmlns:r="http://schemas.openxmlformats.org/officeDocument/2006/relationships" xmlns:m="http://schemas.openxmlformats.org/officeDocument/2006/math" xmlns:v="urn:schemas-microsoft-com:vml" xmlns:wp14="http://schemas.microsoft.com/office/word/2010/wordprocessingDrawing" xmlns:wp="http://schemas.openxmlformats.org/drawingml/2006/wordprocessingDrawing" xmlns:w10="urn:schemas-microsoft-com:office:word" xmlns:w="http://schemas.openxmlformats.org/wordprocessingml/2006/main" xmlns:w14="http://schemas.microsoft.com/office/word/2010/wordml" xmlns:w15="http://schemas.microsoft.com/office/word/2012/wordml" xmlns:wpg="http://schemas.microsoft.com/office/word/2010/wordprocessingGroup" xmlns:wpi="http://schemas.microsoft.com/office/word/2010/wordprocessingInk" xmlns:wne="http://schemas.microsoft.com/office/word/2006/wordml" xmlns:wps="http://schemas.microsoft.com/office/word/2010/wordprocessingShape" mc:Ignorable="w14 w15 wp14">
+  <w:endnote w:type="separator" w:id="-1">
+    <w:p>
+      <w:r>
+        <w:separator/>
+      </w:r>
+    </w:p>
+  </w:endnote>
+  <w:endnote w:type="continuationSeparator" w:id="0">
+    <w:p>
+      <w:r>
+        <w:continuationSeparator/>
+      </w:r>
+    </w:p>
+  </w:endnote>
+</w:endnotes>
+</file>
+
+<file path=word/footnotes.xml><?xml version="1.0" encoding="utf-8"?>
+<w:footnotes xmlns:wpc="http://schemas.microsoft.com/office/word/2010/wordprocessingCanvas" xmlns:mo="http://schemas.microsoft.com/office/mac/office/2008/main" xmlns:mc="http://schemas.openxmlformats.org/markup-compatibility/2006" xmlns:mv="urn:schemas-microsoft-com:mac:vml" xmlns:o="urn:schemas-microsoft-com:office:office" xmlns:r="http://schemas.openxmlformats.org/officeDocument/2006/relationships" xmlns:m="http://schemas.openxmlformats.org/officeDocument/2006/math" xmlns:v="urn:schemas-microsoft-com:vml" xmlns:wp14="http://schemas.microsoft.com/office/word/2010/wordprocessingDrawing" xmlns:wp="http://schemas.openxmlformats.org/drawingml/2006/wordprocessingDrawing" xmlns:w10="urn:schemas-microsoft-com:office:word" xmlns:w="http://schemas.openxmlformats.org/wordprocessingml/2006/main" xmlns:w14="http://schemas.microsoft.com/office/word/2010/wordml" xmlns:w15="http://schemas.microsoft.com/office/word/2012/wordml" xmlns:wpg="http://schemas.microsoft.com/office/word/2010/wordprocessingGroup" xmlns:wpi="http://schemas.microsoft.com/office/word/2010/wordprocessingInk" xmlns:wne="http://schemas.microsoft.com/office/word/2006/wordml" xmlns:wps="http://schemas.microsoft.com/office/word/2010/wordprocessingShape" mc:Ignorable="w14 w15 wp14">
+  <w:footnote w:type="separator" w:id="-1">
+    <w:p>
+      <w:r>
+        <w:separator/>
+      </w:r>
+    </w:p>
+  </w:footnote>
+  <w:footnote w:type="continuationSeparator" w:id="0">
+    <w:p>
+      <w:r>
+        <w:continuationSeparator/>
+      </w:r>
+    </w:p>
+  </w:footnote>
+</w:footnotes>
+</file>
+
+<file path=word/header1.xml><?xml version="1.0" encoding="utf-8"?>
+<w:hdr xmlns:wpc="http://schemas.microsoft.com/office/word/2010/wordprocessingCanvas" xmlns:mo="http://schemas.microsoft.com/office/mac/office/2008/main" xmlns:mc="http://schemas.openxmlformats.org/markup-compatibility/2006" xmlns:mv="urn:schemas-microsoft-com:mac:vml" xmlns:o="urn:schemas-microsoft-com:office:office" xmlns:r="http://schemas.openxmlformats.org/officeDocument/2006/relationships" xmlns:m="http://schemas.openxmlformats.org/officeDocument/2006/math" xmlns:v="urn:schemas-microsoft-com:vml" xmlns:wp14="http://schemas.microsoft.com/office/word/2010/wordprocessingDrawing" xmlns:wp="http://schemas.openxmlformats.org/drawingml/2006/wordprocessingDrawing" xmlns:w10="urn:schemas-microsoft-com:office:word" xmlns:w="http://schemas.openxmlformats.org/wordprocessingml/2006/main" xmlns:w14="http://schemas.microsoft.com/office/word/2010/wordml" xmlns:w15="http://schemas.microsoft.com/office/word/2012/wordml" xmlns:wpg="http://schemas.microsoft.com/office/word/2010/wordprocessingGroup" xmlns:wpi="http://schemas.microsoft.com/office/word/2010/wordprocessingInk" xmlns:wne="http://schemas.microsoft.com/office/word/2006/wordml" xmlns:wps="http://schemas.microsoft.com/office/word/2010/wordprocessingShape" mc:Ignorable="w14 w15 wp14">
+  <w:p>
+    <w:pPr>
+      <w:pStyle w:val="Header"/>
+      <w:framePr w:wrap="none" w:vAnchor="text" w:hAnchor="margin" w:xAlign="right" w:y="1"/>
+      <w:rPr>
+        <w:rStyle w:val="PageNumber"/>
+      </w:rPr>
+    </w:pPr>
+    <w:r>
+      <w:rPr>
+        <w:rStyle w:val="PageNumber"/>
+      </w:rPr>
+      <w:fldChar w:fldCharType="begin"/>
+    </w:r>
+    <w:r>
+      <w:rPr>
+        <w:rStyle w:val="PageNumber"/>
+      </w:rPr>
+      <w:instrText xml:space="preserve">PAGE  </w:instrText>
+    </w:r>
+    <w:r>
+      <w:rPr>
+        <w:rStyle w:val="PageNumber"/>
+      </w:rPr>
+      <w:fldChar w:fldCharType="end"/>
+    </w:r>
+  </w:p>
+  <w:p>
+    <w:pPr>
+      <w:pStyle w:val="Header"/>
+      <w:ind w:right="360"/>
+    </w:pPr>
+  </w:p>
+</w:hdr>
+</file>
+
+<file path=word/header2.xml><?xml version="1.0" encoding="utf-8"?>
+<w:hdr xmlns:wpc="http://schemas.microsoft.com/office/word/2010/wordprocessingCanvas" xmlns:mo="http://schemas.microsoft.com/office/mac/office/2008/main" xmlns:mc="http://schemas.openxmlformats.org/markup-compatibility/2006" xmlns:mv="urn:schemas-microsoft-com:mac:vml" xmlns:o="urn:schemas-microsoft-com:office:office" xmlns:r="http://schemas.openxmlformats.org/officeDocument/2006/relationships" xmlns:m="http://schemas.openxmlformats.org/officeDocument/2006/math" xmlns:v="urn:schemas-microsoft-com:vml" xmlns:wp14="http://schemas.microsoft.com/office/word/2010/wordprocessingDrawing" xmlns:wp="http://schemas.openxmlformats.org/drawingml/2006/wordprocessingDrawing" xmlns:w10="urn:schemas-microsoft-com:office:word" xmlns:w="http://schemas.openxmlformats.org/wordprocessingml/2006/main" xmlns:w14="http://schemas.microsoft.com/office/word/2010/wordml" xmlns:w15="http://schemas.microsoft.com/office/word/2012/wordml" xmlns:wpg="http://schemas.microsoft.com/office/word/2010/wordprocessingGroup" xmlns:wpi="http://schemas.microsoft.com/office/word/2010/wordprocessingInk" xmlns:wne="http://schemas.microsoft.com/office/word/2006/wordml" xmlns:wps="http://schemas.microsoft.com/office/word/2010/wordprocessingShape" mc:Ignorable="w14 w15 wp14">
+  <w:p>
+    <w:pPr>
+      <w:pStyle w:val="Header"/>
+      <w:framePr w:wrap="none" w:vAnchor="text" w:hAnchor="margin" w:xAlign="right" w:y="1"/>
+      <w:rPr>
+        <w:rStyle w:val="PageNumber"/>
+      </w:rPr>
+    </w:pPr>
+    <w:r>
+      <w:rPr>
+        <w:rStyle w:val="PageNumber"/>
+      </w:rPr>
+      <w:fldChar w:fldCharType="begin"/>
+    </w:r>
+    <w:r>
+      <w:rPr>
+        <w:rStyle w:val="PageNumber"/>
+      </w:rPr>
+      <w:instrText xml:space="preserve">PAGE  </w:instrText>
+    </w:r>
+    <w:r>
+      <w:rPr>
+        <w:rStyle w:val="PageNumber"/>
+      </w:rPr>
+      <w:fldChar w:fldCharType="separate"/>
+    </w:r>
+    <w:r>
+      <w:rPr>
+        <w:rStyle w:val="PageNumber"/>
+        <w:noProof/>
+      </w:rPr>
+      <w:t>1</w:t>
+    </w:r>
+    <w:r>
+      <w:rPr>
+        <w:rStyle w:val="PageNumber"/>
+      </w:rPr>
+      <w:fldChar w:fldCharType="end"/>
+    </w:r>
+  </w:p>
+  <w:p>
+    <w:pPr>
+      <w:pStyle w:val="Header"/>
+      <w:ind w:right="360"/>
+    </w:pPr>
+    <w:r>
+      <w:t>Xiaojie Wu</w:t>
+    </w:r>
+    <w:r>
+      <w:tab/>
+    </w:r>
+    <w:r>
+      <w:tab/>
+    </w:r>
+  </w:p>
+</w:hdr>
+</file>
+
 <file path=word/numbering.xml><?xml version="1.0" encoding="utf-8"?>
 <w:numbering xmlns:wpc="http://schemas.microsoft.com/office/word/2010/wordprocessingCanvas" xmlns:mo="http://schemas.microsoft.com/office/mac/office/2008/main" xmlns:mc="http://schemas.openxmlformats.org/markup-compatibility/2006" xmlns:mv="urn:schemas-microsoft-com:mac:vml" xmlns:o="urn:schemas-microsoft-com:office:office" xmlns:r="http://schemas.openxmlformats.org/officeDocument/2006/relationships" xmlns:m="http://schemas.openxmlformats.org/officeDocument/2006/math" xmlns:v="urn:schemas-microsoft-com:vml" xmlns:wp14="http://schemas.microsoft.com/office/word/2010/wordprocessingDrawing" xmlns:wp="http://schemas.openxmlformats.org/drawingml/2006/wordprocessingDrawing" xmlns:w10="urn:schemas-microsoft-com:office:word" xmlns:w="http://schemas.openxmlformats.org/wordprocessingml/2006/main" xmlns:w14="http://schemas.microsoft.com/office/word/2010/wordml" xmlns:w15="http://schemas.microsoft.com/office/word/2012/wordml" xmlns:wpg="http://schemas.microsoft.com/office/word/2010/wordprocessingGroup" xmlns:wpi="http://schemas.microsoft.com/office/word/2010/wordprocessingInk" xmlns:wne="http://schemas.microsoft.com/office/word/2006/wordml" xmlns:wps="http://schemas.microsoft.com/office/word/2010/wordprocessingShape" mc:Ignorable="w14 w15 wp14">
   <w:abstractNum w:abstractNumId="0">
     <w:nsid w:val="5589385E"/>
     <w:multiLevelType w:val="hybridMultilevel"/>
-    <w:tmpl w:val="3BC6A4E2"/>
+    <w:tmpl w:val="852EC778"/>
     <w:lvl w:ilvl="0" w:tplc="04090001">
       <w:start w:val="1"/>
       <w:numFmt w:val="bullet"/>
@@ -1806,6 +3559,675 @@
       <w:contextualSpacing/>
     </w:pPr>
   </w:style>
+  <w:style w:type="table" w:styleId="TableGrid">
+    <w:name w:val="Table Grid"/>
+    <w:basedOn w:val="TableNormal"/>
+    <w:uiPriority w:val="39"/>
+    <w:rsid w:val="009C38ED"/>
+    <w:tblPr>
+      <w:tblInd w:w="0" w:type="dxa"/>
+      <w:tblBorders>
+        <w:top w:val="single" w:sz="4" w:space="0" w:color="auto"/>
+        <w:left w:val="single" w:sz="4" w:space="0" w:color="auto"/>
+        <w:bottom w:val="single" w:sz="4" w:space="0" w:color="auto"/>
+        <w:right w:val="single" w:sz="4" w:space="0" w:color="auto"/>
+        <w:insideH w:val="single" w:sz="4" w:space="0" w:color="auto"/>
+        <w:insideV w:val="single" w:sz="4" w:space="0" w:color="auto"/>
+      </w:tblBorders>
+      <w:tblCellMar>
+        <w:top w:w="0" w:type="dxa"/>
+        <w:left w:w="108" w:type="dxa"/>
+        <w:bottom w:w="0" w:type="dxa"/>
+        <w:right w:w="108" w:type="dxa"/>
+      </w:tblCellMar>
+    </w:tblPr>
+  </w:style>
+  <w:style w:type="table" w:styleId="PlainTable1">
+    <w:name w:val="Plain Table 1"/>
+    <w:basedOn w:val="TableNormal"/>
+    <w:uiPriority w:val="41"/>
+    <w:rsid w:val="009C38ED"/>
+    <w:tblPr>
+      <w:tblStyleRowBandSize w:val="1"/>
+      <w:tblStyleColBandSize w:val="1"/>
+      <w:tblInd w:w="0" w:type="dxa"/>
+      <w:tblBorders>
+        <w:top w:val="single" w:sz="4" w:space="0" w:color="BFBFBF" w:themeColor="background1" w:themeShade="BF"/>
+        <w:left w:val="single" w:sz="4" w:space="0" w:color="BFBFBF" w:themeColor="background1" w:themeShade="BF"/>
+        <w:bottom w:val="single" w:sz="4" w:space="0" w:color="BFBFBF" w:themeColor="background1" w:themeShade="BF"/>
+        <w:right w:val="single" w:sz="4" w:space="0" w:color="BFBFBF" w:themeColor="background1" w:themeShade="BF"/>
+        <w:insideH w:val="single" w:sz="4" w:space="0" w:color="BFBFBF" w:themeColor="background1" w:themeShade="BF"/>
+        <w:insideV w:val="single" w:sz="4" w:space="0" w:color="BFBFBF" w:themeColor="background1" w:themeShade="BF"/>
+      </w:tblBorders>
+      <w:tblCellMar>
+        <w:top w:w="0" w:type="dxa"/>
+        <w:left w:w="108" w:type="dxa"/>
+        <w:bottom w:w="0" w:type="dxa"/>
+        <w:right w:w="108" w:type="dxa"/>
+      </w:tblCellMar>
+    </w:tblPr>
+    <w:tblStylePr w:type="firstRow">
+      <w:rPr>
+        <w:b/>
+        <w:bCs/>
+      </w:rPr>
+    </w:tblStylePr>
+    <w:tblStylePr w:type="lastRow">
+      <w:rPr>
+        <w:b/>
+        <w:bCs/>
+      </w:rPr>
+      <w:tblPr/>
+      <w:tcPr>
+        <w:tcBorders>
+          <w:top w:val="double" w:sz="4" w:space="0" w:color="BFBFBF" w:themeColor="background1" w:themeShade="BF"/>
+        </w:tcBorders>
+      </w:tcPr>
+    </w:tblStylePr>
+    <w:tblStylePr w:type="firstCol">
+      <w:rPr>
+        <w:b/>
+        <w:bCs/>
+      </w:rPr>
+    </w:tblStylePr>
+    <w:tblStylePr w:type="lastCol">
+      <w:rPr>
+        <w:b/>
+        <w:bCs/>
+      </w:rPr>
+    </w:tblStylePr>
+    <w:tblStylePr w:type="band1Vert">
+      <w:tblPr/>
+      <w:tcPr>
+        <w:shd w:val="clear" w:color="auto" w:fill="F2F2F2" w:themeFill="background1" w:themeFillShade="F2"/>
+      </w:tcPr>
+    </w:tblStylePr>
+    <w:tblStylePr w:type="band1Horz">
+      <w:tblPr/>
+      <w:tcPr>
+        <w:shd w:val="clear" w:color="auto" w:fill="F2F2F2" w:themeFill="background1" w:themeFillShade="F2"/>
+      </w:tcPr>
+    </w:tblStylePr>
+  </w:style>
+  <w:style w:type="table" w:styleId="GridTable1Light">
+    <w:name w:val="Grid Table 1 Light"/>
+    <w:basedOn w:val="TableNormal"/>
+    <w:uiPriority w:val="46"/>
+    <w:rsid w:val="009C38ED"/>
+    <w:tblPr>
+      <w:tblStyleRowBandSize w:val="1"/>
+      <w:tblStyleColBandSize w:val="1"/>
+      <w:tblInd w:w="0" w:type="dxa"/>
+      <w:tblBorders>
+        <w:top w:val="single" w:sz="4" w:space="0" w:color="999999" w:themeColor="text1" w:themeTint="66"/>
+        <w:left w:val="single" w:sz="4" w:space="0" w:color="999999" w:themeColor="text1" w:themeTint="66"/>
+        <w:bottom w:val="single" w:sz="4" w:space="0" w:color="999999" w:themeColor="text1" w:themeTint="66"/>
+        <w:right w:val="single" w:sz="4" w:space="0" w:color="999999" w:themeColor="text1" w:themeTint="66"/>
+        <w:insideH w:val="single" w:sz="4" w:space="0" w:color="999999" w:themeColor="text1" w:themeTint="66"/>
+        <w:insideV w:val="single" w:sz="4" w:space="0" w:color="999999" w:themeColor="text1" w:themeTint="66"/>
+      </w:tblBorders>
+      <w:tblCellMar>
+        <w:top w:w="0" w:type="dxa"/>
+        <w:left w:w="108" w:type="dxa"/>
+        <w:bottom w:w="0" w:type="dxa"/>
+        <w:right w:w="108" w:type="dxa"/>
+      </w:tblCellMar>
+    </w:tblPr>
+    <w:tblStylePr w:type="firstRow">
+      <w:rPr>
+        <w:b/>
+        <w:bCs/>
+      </w:rPr>
+      <w:tblPr/>
+      <w:tcPr>
+        <w:tcBorders>
+          <w:bottom w:val="single" w:sz="12" w:space="0" w:color="666666" w:themeColor="text1" w:themeTint="99"/>
+        </w:tcBorders>
+      </w:tcPr>
+    </w:tblStylePr>
+    <w:tblStylePr w:type="lastRow">
+      <w:rPr>
+        <w:b/>
+        <w:bCs/>
+      </w:rPr>
+      <w:tblPr/>
+      <w:tcPr>
+        <w:tcBorders>
+          <w:top w:val="double" w:sz="2" w:space="0" w:color="666666" w:themeColor="text1" w:themeTint="99"/>
+        </w:tcBorders>
+      </w:tcPr>
+    </w:tblStylePr>
+    <w:tblStylePr w:type="firstCol">
+      <w:rPr>
+        <w:b/>
+        <w:bCs/>
+      </w:rPr>
+    </w:tblStylePr>
+    <w:tblStylePr w:type="lastCol">
+      <w:rPr>
+        <w:b/>
+        <w:bCs/>
+      </w:rPr>
+    </w:tblStylePr>
+  </w:style>
+  <w:style w:type="table" w:styleId="PlainTable5">
+    <w:name w:val="Plain Table 5"/>
+    <w:basedOn w:val="TableNormal"/>
+    <w:uiPriority w:val="45"/>
+    <w:rsid w:val="009C38ED"/>
+    <w:tblPr>
+      <w:tblStyleRowBandSize w:val="1"/>
+      <w:tblStyleColBandSize w:val="1"/>
+      <w:tblInd w:w="0" w:type="dxa"/>
+      <w:tblCellMar>
+        <w:top w:w="0" w:type="dxa"/>
+        <w:left w:w="108" w:type="dxa"/>
+        <w:bottom w:w="0" w:type="dxa"/>
+        <w:right w:w="108" w:type="dxa"/>
+      </w:tblCellMar>
+    </w:tblPr>
+    <w:tblStylePr w:type="firstRow">
+      <w:rPr>
+        <w:rFonts w:asciiTheme="majorHAnsi" w:eastAsiaTheme="majorEastAsia" w:hAnsiTheme="majorHAnsi" w:cstheme="majorBidi"/>
+        <w:i/>
+        <w:iCs/>
+        <w:sz w:val="26"/>
+      </w:rPr>
+      <w:tblPr/>
+      <w:tcPr>
+        <w:tcBorders>
+          <w:bottom w:val="single" w:sz="4" w:space="0" w:color="7F7F7F" w:themeColor="text1" w:themeTint="80"/>
+        </w:tcBorders>
+        <w:shd w:val="clear" w:color="auto" w:fill="FFFFFF" w:themeFill="background1"/>
+      </w:tcPr>
+    </w:tblStylePr>
+    <w:tblStylePr w:type="lastRow">
+      <w:rPr>
+        <w:rFonts w:asciiTheme="majorHAnsi" w:eastAsiaTheme="majorEastAsia" w:hAnsiTheme="majorHAnsi" w:cstheme="majorBidi"/>
+        <w:i/>
+        <w:iCs/>
+        <w:sz w:val="26"/>
+      </w:rPr>
+      <w:tblPr/>
+      <w:tcPr>
+        <w:tcBorders>
+          <w:top w:val="single" w:sz="4" w:space="0" w:color="7F7F7F" w:themeColor="text1" w:themeTint="80"/>
+        </w:tcBorders>
+        <w:shd w:val="clear" w:color="auto" w:fill="FFFFFF" w:themeFill="background1"/>
+      </w:tcPr>
+    </w:tblStylePr>
+    <w:tblStylePr w:type="firstCol">
+      <w:pPr>
+        <w:jc w:val="right"/>
+      </w:pPr>
+      <w:rPr>
+        <w:rFonts w:asciiTheme="majorHAnsi" w:eastAsiaTheme="majorEastAsia" w:hAnsiTheme="majorHAnsi" w:cstheme="majorBidi"/>
+        <w:i/>
+        <w:iCs/>
+        <w:sz w:val="26"/>
+      </w:rPr>
+      <w:tblPr/>
+      <w:tcPr>
+        <w:tcBorders>
+          <w:right w:val="single" w:sz="4" w:space="0" w:color="7F7F7F" w:themeColor="text1" w:themeTint="80"/>
+        </w:tcBorders>
+        <w:shd w:val="clear" w:color="auto" w:fill="FFFFFF" w:themeFill="background1"/>
+      </w:tcPr>
+    </w:tblStylePr>
+    <w:tblStylePr w:type="lastCol">
+      <w:rPr>
+        <w:rFonts w:asciiTheme="majorHAnsi" w:eastAsiaTheme="majorEastAsia" w:hAnsiTheme="majorHAnsi" w:cstheme="majorBidi"/>
+        <w:i/>
+        <w:iCs/>
+        <w:sz w:val="26"/>
+      </w:rPr>
+      <w:tblPr/>
+      <w:tcPr>
+        <w:tcBorders>
+          <w:left w:val="single" w:sz="4" w:space="0" w:color="7F7F7F" w:themeColor="text1" w:themeTint="80"/>
+        </w:tcBorders>
+        <w:shd w:val="clear" w:color="auto" w:fill="FFFFFF" w:themeFill="background1"/>
+      </w:tcPr>
+    </w:tblStylePr>
+    <w:tblStylePr w:type="band1Vert">
+      <w:tblPr/>
+      <w:tcPr>
+        <w:shd w:val="clear" w:color="auto" w:fill="F2F2F2" w:themeFill="background1" w:themeFillShade="F2"/>
+      </w:tcPr>
+    </w:tblStylePr>
+    <w:tblStylePr w:type="band1Horz">
+      <w:tblPr/>
+      <w:tcPr>
+        <w:shd w:val="clear" w:color="auto" w:fill="F2F2F2" w:themeFill="background1" w:themeFillShade="F2"/>
+      </w:tcPr>
+    </w:tblStylePr>
+    <w:tblStylePr w:type="neCell">
+      <w:tblPr/>
+      <w:tcPr>
+        <w:tcBorders>
+          <w:left w:val="nil"/>
+        </w:tcBorders>
+      </w:tcPr>
+    </w:tblStylePr>
+    <w:tblStylePr w:type="nwCell">
+      <w:tblPr/>
+      <w:tcPr>
+        <w:tcBorders>
+          <w:right w:val="nil"/>
+        </w:tcBorders>
+      </w:tcPr>
+    </w:tblStylePr>
+    <w:tblStylePr w:type="seCell">
+      <w:tblPr/>
+      <w:tcPr>
+        <w:tcBorders>
+          <w:left w:val="nil"/>
+        </w:tcBorders>
+      </w:tcPr>
+    </w:tblStylePr>
+    <w:tblStylePr w:type="swCell">
+      <w:tblPr/>
+      <w:tcPr>
+        <w:tcBorders>
+          <w:right w:val="nil"/>
+        </w:tcBorders>
+      </w:tcPr>
+    </w:tblStylePr>
+  </w:style>
+  <w:style w:type="table" w:styleId="PlainTable4">
+    <w:name w:val="Plain Table 4"/>
+    <w:basedOn w:val="TableNormal"/>
+    <w:uiPriority w:val="44"/>
+    <w:rsid w:val="009C38ED"/>
+    <w:tblPr>
+      <w:tblStyleRowBandSize w:val="1"/>
+      <w:tblStyleColBandSize w:val="1"/>
+      <w:tblInd w:w="0" w:type="dxa"/>
+      <w:tblCellMar>
+        <w:top w:w="0" w:type="dxa"/>
+        <w:left w:w="108" w:type="dxa"/>
+        <w:bottom w:w="0" w:type="dxa"/>
+        <w:right w:w="108" w:type="dxa"/>
+      </w:tblCellMar>
+    </w:tblPr>
+    <w:tblStylePr w:type="firstRow">
+      <w:rPr>
+        <w:b/>
+        <w:bCs/>
+      </w:rPr>
+    </w:tblStylePr>
+    <w:tblStylePr w:type="lastRow">
+      <w:rPr>
+        <w:b/>
+        <w:bCs/>
+      </w:rPr>
+    </w:tblStylePr>
+    <w:tblStylePr w:type="firstCol">
+      <w:rPr>
+        <w:b/>
+        <w:bCs/>
+      </w:rPr>
+    </w:tblStylePr>
+    <w:tblStylePr w:type="lastCol">
+      <w:rPr>
+        <w:b/>
+        <w:bCs/>
+      </w:rPr>
+    </w:tblStylePr>
+    <w:tblStylePr w:type="band1Vert">
+      <w:tblPr/>
+      <w:tcPr>
+        <w:shd w:val="clear" w:color="auto" w:fill="F2F2F2" w:themeFill="background1" w:themeFillShade="F2"/>
+      </w:tcPr>
+    </w:tblStylePr>
+    <w:tblStylePr w:type="band1Horz">
+      <w:tblPr/>
+      <w:tcPr>
+        <w:shd w:val="clear" w:color="auto" w:fill="F2F2F2" w:themeFill="background1" w:themeFillShade="F2"/>
+      </w:tcPr>
+    </w:tblStylePr>
+  </w:style>
+  <w:style w:type="table" w:styleId="PlainTable3">
+    <w:name w:val="Plain Table 3"/>
+    <w:basedOn w:val="TableNormal"/>
+    <w:uiPriority w:val="43"/>
+    <w:rsid w:val="009C38ED"/>
+    <w:tblPr>
+      <w:tblStyleRowBandSize w:val="1"/>
+      <w:tblStyleColBandSize w:val="1"/>
+      <w:tblInd w:w="0" w:type="dxa"/>
+      <w:tblCellMar>
+        <w:top w:w="0" w:type="dxa"/>
+        <w:left w:w="108" w:type="dxa"/>
+        <w:bottom w:w="0" w:type="dxa"/>
+        <w:right w:w="108" w:type="dxa"/>
+      </w:tblCellMar>
+    </w:tblPr>
+    <w:tblStylePr w:type="firstRow">
+      <w:rPr>
+        <w:b/>
+        <w:bCs/>
+        <w:caps/>
+      </w:rPr>
+      <w:tblPr/>
+      <w:tcPr>
+        <w:tcBorders>
+          <w:bottom w:val="single" w:sz="4" w:space="0" w:color="7F7F7F" w:themeColor="text1" w:themeTint="80"/>
+        </w:tcBorders>
+      </w:tcPr>
+    </w:tblStylePr>
+    <w:tblStylePr w:type="lastRow">
+      <w:rPr>
+        <w:b/>
+        <w:bCs/>
+        <w:caps/>
+      </w:rPr>
+      <w:tblPr/>
+      <w:tcPr>
+        <w:tcBorders>
+          <w:top w:val="nil"/>
+        </w:tcBorders>
+      </w:tcPr>
+    </w:tblStylePr>
+    <w:tblStylePr w:type="firstCol">
+      <w:rPr>
+        <w:b/>
+        <w:bCs/>
+        <w:caps/>
+      </w:rPr>
+      <w:tblPr/>
+      <w:tcPr>
+        <w:tcBorders>
+          <w:right w:val="single" w:sz="4" w:space="0" w:color="7F7F7F" w:themeColor="text1" w:themeTint="80"/>
+        </w:tcBorders>
+      </w:tcPr>
+    </w:tblStylePr>
+    <w:tblStylePr w:type="lastCol">
+      <w:rPr>
+        <w:b/>
+        <w:bCs/>
+        <w:caps/>
+      </w:rPr>
+      <w:tblPr/>
+      <w:tcPr>
+        <w:tcBorders>
+          <w:left w:val="nil"/>
+        </w:tcBorders>
+      </w:tcPr>
+    </w:tblStylePr>
+    <w:tblStylePr w:type="band1Vert">
+      <w:tblPr/>
+      <w:tcPr>
+        <w:shd w:val="clear" w:color="auto" w:fill="F2F2F2" w:themeFill="background1" w:themeFillShade="F2"/>
+      </w:tcPr>
+    </w:tblStylePr>
+    <w:tblStylePr w:type="band1Horz">
+      <w:tblPr/>
+      <w:tcPr>
+        <w:shd w:val="clear" w:color="auto" w:fill="F2F2F2" w:themeFill="background1" w:themeFillShade="F2"/>
+      </w:tcPr>
+    </w:tblStylePr>
+    <w:tblStylePr w:type="neCell">
+      <w:tblPr/>
+      <w:tcPr>
+        <w:tcBorders>
+          <w:left w:val="nil"/>
+        </w:tcBorders>
+      </w:tcPr>
+    </w:tblStylePr>
+    <w:tblStylePr w:type="nwCell">
+      <w:tblPr/>
+      <w:tcPr>
+        <w:tcBorders>
+          <w:right w:val="nil"/>
+        </w:tcBorders>
+      </w:tcPr>
+    </w:tblStylePr>
+  </w:style>
+  <w:style w:type="table" w:styleId="GridTable1Light-Accent4">
+    <w:name w:val="Grid Table 1 Light Accent 4"/>
+    <w:basedOn w:val="TableNormal"/>
+    <w:uiPriority w:val="46"/>
+    <w:rsid w:val="009C38ED"/>
+    <w:tblPr>
+      <w:tblStyleRowBandSize w:val="1"/>
+      <w:tblStyleColBandSize w:val="1"/>
+      <w:tblInd w:w="0" w:type="dxa"/>
+      <w:tblBorders>
+        <w:top w:val="single" w:sz="4" w:space="0" w:color="FFE599" w:themeColor="accent4" w:themeTint="66"/>
+        <w:left w:val="single" w:sz="4" w:space="0" w:color="FFE599" w:themeColor="accent4" w:themeTint="66"/>
+        <w:bottom w:val="single" w:sz="4" w:space="0" w:color="FFE599" w:themeColor="accent4" w:themeTint="66"/>
+        <w:right w:val="single" w:sz="4" w:space="0" w:color="FFE599" w:themeColor="accent4" w:themeTint="66"/>
+        <w:insideH w:val="single" w:sz="4" w:space="0" w:color="FFE599" w:themeColor="accent4" w:themeTint="66"/>
+        <w:insideV w:val="single" w:sz="4" w:space="0" w:color="FFE599" w:themeColor="accent4" w:themeTint="66"/>
+      </w:tblBorders>
+      <w:tblCellMar>
+        <w:top w:w="0" w:type="dxa"/>
+        <w:left w:w="108" w:type="dxa"/>
+        <w:bottom w:w="0" w:type="dxa"/>
+        <w:right w:w="108" w:type="dxa"/>
+      </w:tblCellMar>
+    </w:tblPr>
+    <w:tblStylePr w:type="firstRow">
+      <w:rPr>
+        <w:b/>
+        <w:bCs/>
+      </w:rPr>
+      <w:tblPr/>
+      <w:tcPr>
+        <w:tcBorders>
+          <w:bottom w:val="single" w:sz="12" w:space="0" w:color="FFD966" w:themeColor="accent4" w:themeTint="99"/>
+        </w:tcBorders>
+      </w:tcPr>
+    </w:tblStylePr>
+    <w:tblStylePr w:type="lastRow">
+      <w:rPr>
+        <w:b/>
+        <w:bCs/>
+      </w:rPr>
+      <w:tblPr/>
+      <w:tcPr>
+        <w:tcBorders>
+          <w:top w:val="double" w:sz="2" w:space="0" w:color="FFD966" w:themeColor="accent4" w:themeTint="99"/>
+        </w:tcBorders>
+      </w:tcPr>
+    </w:tblStylePr>
+    <w:tblStylePr w:type="firstCol">
+      <w:rPr>
+        <w:b/>
+        <w:bCs/>
+      </w:rPr>
+    </w:tblStylePr>
+    <w:tblStylePr w:type="lastCol">
+      <w:rPr>
+        <w:b/>
+        <w:bCs/>
+      </w:rPr>
+    </w:tblStylePr>
+  </w:style>
+  <w:style w:type="table" w:styleId="GridTable1Light-Accent3">
+    <w:name w:val="Grid Table 1 Light Accent 3"/>
+    <w:basedOn w:val="TableNormal"/>
+    <w:uiPriority w:val="46"/>
+    <w:rsid w:val="009C38ED"/>
+    <w:tblPr>
+      <w:tblStyleRowBandSize w:val="1"/>
+      <w:tblStyleColBandSize w:val="1"/>
+      <w:tblInd w:w="0" w:type="dxa"/>
+      <w:tblBorders>
+        <w:top w:val="single" w:sz="4" w:space="0" w:color="DBDBDB" w:themeColor="accent3" w:themeTint="66"/>
+        <w:left w:val="single" w:sz="4" w:space="0" w:color="DBDBDB" w:themeColor="accent3" w:themeTint="66"/>
+        <w:bottom w:val="single" w:sz="4" w:space="0" w:color="DBDBDB" w:themeColor="accent3" w:themeTint="66"/>
+        <w:right w:val="single" w:sz="4" w:space="0" w:color="DBDBDB" w:themeColor="accent3" w:themeTint="66"/>
+        <w:insideH w:val="single" w:sz="4" w:space="0" w:color="DBDBDB" w:themeColor="accent3" w:themeTint="66"/>
+        <w:insideV w:val="single" w:sz="4" w:space="0" w:color="DBDBDB" w:themeColor="accent3" w:themeTint="66"/>
+      </w:tblBorders>
+      <w:tblCellMar>
+        <w:top w:w="0" w:type="dxa"/>
+        <w:left w:w="108" w:type="dxa"/>
+        <w:bottom w:w="0" w:type="dxa"/>
+        <w:right w:w="108" w:type="dxa"/>
+      </w:tblCellMar>
+    </w:tblPr>
+    <w:tblStylePr w:type="firstRow">
+      <w:rPr>
+        <w:b/>
+        <w:bCs/>
+      </w:rPr>
+      <w:tblPr/>
+      <w:tcPr>
+        <w:tcBorders>
+          <w:bottom w:val="single" w:sz="12" w:space="0" w:color="C9C9C9" w:themeColor="accent3" w:themeTint="99"/>
+        </w:tcBorders>
+      </w:tcPr>
+    </w:tblStylePr>
+    <w:tblStylePr w:type="lastRow">
+      <w:rPr>
+        <w:b/>
+        <w:bCs/>
+      </w:rPr>
+      <w:tblPr/>
+      <w:tcPr>
+        <w:tcBorders>
+          <w:top w:val="double" w:sz="2" w:space="0" w:color="C9C9C9" w:themeColor="accent3" w:themeTint="99"/>
+        </w:tcBorders>
+      </w:tcPr>
+    </w:tblStylePr>
+    <w:tblStylePr w:type="firstCol">
+      <w:rPr>
+        <w:b/>
+        <w:bCs/>
+      </w:rPr>
+    </w:tblStylePr>
+    <w:tblStylePr w:type="lastCol">
+      <w:rPr>
+        <w:b/>
+        <w:bCs/>
+      </w:rPr>
+    </w:tblStylePr>
+  </w:style>
+  <w:style w:type="table" w:styleId="GridTable1Light-Accent1">
+    <w:name w:val="Grid Table 1 Light Accent 1"/>
+    <w:basedOn w:val="TableNormal"/>
+    <w:uiPriority w:val="46"/>
+    <w:rsid w:val="009C38ED"/>
+    <w:tblPr>
+      <w:tblStyleRowBandSize w:val="1"/>
+      <w:tblStyleColBandSize w:val="1"/>
+      <w:tblInd w:w="0" w:type="dxa"/>
+      <w:tblBorders>
+        <w:top w:val="single" w:sz="4" w:space="0" w:color="B4C6E7" w:themeColor="accent1" w:themeTint="66"/>
+        <w:left w:val="single" w:sz="4" w:space="0" w:color="B4C6E7" w:themeColor="accent1" w:themeTint="66"/>
+        <w:bottom w:val="single" w:sz="4" w:space="0" w:color="B4C6E7" w:themeColor="accent1" w:themeTint="66"/>
+        <w:right w:val="single" w:sz="4" w:space="0" w:color="B4C6E7" w:themeColor="accent1" w:themeTint="66"/>
+        <w:insideH w:val="single" w:sz="4" w:space="0" w:color="B4C6E7" w:themeColor="accent1" w:themeTint="66"/>
+        <w:insideV w:val="single" w:sz="4" w:space="0" w:color="B4C6E7" w:themeColor="accent1" w:themeTint="66"/>
+      </w:tblBorders>
+      <w:tblCellMar>
+        <w:top w:w="0" w:type="dxa"/>
+        <w:left w:w="108" w:type="dxa"/>
+        <w:bottom w:w="0" w:type="dxa"/>
+        <w:right w:w="108" w:type="dxa"/>
+      </w:tblCellMar>
+    </w:tblPr>
+    <w:tblStylePr w:type="firstRow">
+      <w:rPr>
+        <w:b/>
+        <w:bCs/>
+      </w:rPr>
+      <w:tblPr/>
+      <w:tcPr>
+        <w:tcBorders>
+          <w:bottom w:val="single" w:sz="12" w:space="0" w:color="8EAADB" w:themeColor="accent1" w:themeTint="99"/>
+        </w:tcBorders>
+      </w:tcPr>
+    </w:tblStylePr>
+    <w:tblStylePr w:type="lastRow">
+      <w:rPr>
+        <w:b/>
+        <w:bCs/>
+      </w:rPr>
+      <w:tblPr/>
+      <w:tcPr>
+        <w:tcBorders>
+          <w:top w:val="double" w:sz="2" w:space="0" w:color="8EAADB" w:themeColor="accent1" w:themeTint="99"/>
+        </w:tcBorders>
+      </w:tcPr>
+    </w:tblStylePr>
+    <w:tblStylePr w:type="firstCol">
+      <w:rPr>
+        <w:b/>
+        <w:bCs/>
+      </w:rPr>
+    </w:tblStylePr>
+    <w:tblStylePr w:type="lastCol">
+      <w:rPr>
+        <w:b/>
+        <w:bCs/>
+      </w:rPr>
+    </w:tblStylePr>
+  </w:style>
+  <w:style w:type="character" w:styleId="Hyperlink">
+    <w:name w:val="Hyperlink"/>
+    <w:basedOn w:val="DefaultParagraphFont"/>
+    <w:uiPriority w:val="99"/>
+    <w:unhideWhenUsed/>
+    <w:rsid w:val="00CF41E5"/>
+    <w:rPr>
+      <w:color w:val="0563C1" w:themeColor="hyperlink"/>
+      <w:u w:val="single"/>
+    </w:rPr>
+  </w:style>
+  <w:style w:type="paragraph" w:styleId="Header">
+    <w:name w:val="header"/>
+    <w:basedOn w:val="Normal"/>
+    <w:link w:val="HeaderChar"/>
+    <w:uiPriority w:val="99"/>
+    <w:unhideWhenUsed/>
+    <w:rsid w:val="00C236A1"/>
+    <w:pPr>
+      <w:tabs>
+        <w:tab w:val="center" w:pos="4680"/>
+        <w:tab w:val="right" w:pos="9360"/>
+      </w:tabs>
+    </w:pPr>
+  </w:style>
+  <w:style w:type="character" w:customStyle="1" w:styleId="HeaderChar">
+    <w:name w:val="Header Char"/>
+    <w:basedOn w:val="DefaultParagraphFont"/>
+    <w:link w:val="Header"/>
+    <w:uiPriority w:val="99"/>
+    <w:rsid w:val="00C236A1"/>
+  </w:style>
+  <w:style w:type="paragraph" w:styleId="Footer">
+    <w:name w:val="footer"/>
+    <w:basedOn w:val="Normal"/>
+    <w:link w:val="FooterChar"/>
+    <w:uiPriority w:val="99"/>
+    <w:unhideWhenUsed/>
+    <w:rsid w:val="00C236A1"/>
+    <w:pPr>
+      <w:tabs>
+        <w:tab w:val="center" w:pos="4680"/>
+        <w:tab w:val="right" w:pos="9360"/>
+      </w:tabs>
+    </w:pPr>
+  </w:style>
+  <w:style w:type="character" w:customStyle="1" w:styleId="FooterChar">
+    <w:name w:val="Footer Char"/>
+    <w:basedOn w:val="DefaultParagraphFont"/>
+    <w:link w:val="Footer"/>
+    <w:uiPriority w:val="99"/>
+    <w:rsid w:val="00C236A1"/>
+  </w:style>
+  <w:style w:type="character" w:styleId="PageNumber">
+    <w:name w:val="page number"/>
+    <w:basedOn w:val="DefaultParagraphFont"/>
+    <w:uiPriority w:val="99"/>
+    <w:semiHidden/>
+    <w:unhideWhenUsed/>
+    <w:rsid w:val="00C236A1"/>
+  </w:style>
 </w:styles>
 </file>
 

</xml_diff>